<commit_message>
10/15/2024 1105PM from PC
</commit_message>
<xml_diff>
--- a/2024/Fall 2024/TFES Lab/Refrigeration/RefrigerationLab_ME4650_Template.docx
+++ b/2024/Fall 2024/TFES Lab/Refrigeration/RefrigerationLab_ME4650_Template.docx
@@ -1,6 +1,6 @@
 
 <file path=word/document.xml><?xml version="1.0" encoding="utf-8"?>
-<w:document xmlns:wpc="http://schemas.microsoft.com/office/word/2010/wordprocessingCanvas" xmlns:cx="http://schemas.microsoft.com/office/drawing/2014/chartex" xmlns:cx1="http://schemas.microsoft.com/office/drawing/2015/9/8/chartex" xmlns:cx2="http://schemas.microsoft.com/office/drawing/2015/10/21/chartex" xmlns:cx3="http://schemas.microsoft.com/office/drawing/2016/5/9/chartex" xmlns:cx4="http://schemas.microsoft.com/office/drawing/2016/5/10/chartex" xmlns:cx5="http://schemas.microsoft.com/office/drawing/2016/5/11/chartex" xmlns:cx6="http://schemas.microsoft.com/office/drawing/2016/5/12/chartex" xmlns:cx7="http://schemas.microsoft.com/office/drawing/2016/5/13/chartex" xmlns:cx8="http://schemas.microsoft.com/office/drawing/2016/5/14/chartex" xmlns:mc="http://schemas.openxmlformats.org/markup-compatibility/2006" xmlns:aink="http://schemas.microsoft.com/office/drawing/2016/ink" xmlns:am3d="http://schemas.microsoft.com/office/drawing/2017/model3d" xmlns:o="urn:schemas-microsoft-com:office:office" xmlns:oel="http://schemas.microsoft.com/office/2019/extlst" xmlns:r="http://schemas.openxmlformats.org/officeDocument/2006/relationships" xmlns:m="http://schemas.openxmlformats.org/officeDocument/2006/math" xmlns:v="urn:schemas-microsoft-com:vml" xmlns:wp14="http://schemas.microsoft.com/office/word/2010/wordprocessingDrawing" xmlns:wp="http://schemas.openxmlformats.org/drawingml/2006/wordprocessingDrawing" xmlns:w10="urn:schemas-microsoft-com:office:word" xmlns:w="http://schemas.openxmlformats.org/wordprocessingml/2006/main" xmlns:w14="http://schemas.microsoft.com/office/word/2010/wordml" xmlns:w15="http://schemas.microsoft.com/office/word/2012/wordml" xmlns:w16cex="http://schemas.microsoft.com/office/word/2018/wordml/cex" xmlns:w16cid="http://schemas.microsoft.com/office/word/2016/wordml/cid" xmlns:w16="http://schemas.microsoft.com/office/word/2018/wordml" xmlns:w16sdtdh="http://schemas.microsoft.com/office/word/2020/wordml/sdtdatahash" xmlns:w16se="http://schemas.microsoft.com/office/word/2015/wordml/symex" xmlns:wpg="http://schemas.microsoft.com/office/word/2010/wordprocessingGroup" xmlns:wpi="http://schemas.microsoft.com/office/word/2010/wordprocessingInk" xmlns:wne="http://schemas.microsoft.com/office/word/2006/wordml" xmlns:wps="http://schemas.microsoft.com/office/word/2010/wordprocessingShape" mc:Ignorable="w14 w15 w16se w16cid w16 w16cex w16sdtdh wp14">
+<w:document xmlns:wpc="http://schemas.microsoft.com/office/word/2010/wordprocessingCanvas" xmlns:cx="http://schemas.microsoft.com/office/drawing/2014/chartex" xmlns:cx1="http://schemas.microsoft.com/office/drawing/2015/9/8/chartex" xmlns:cx2="http://schemas.microsoft.com/office/drawing/2015/10/21/chartex" xmlns:cx3="http://schemas.microsoft.com/office/drawing/2016/5/9/chartex" xmlns:cx4="http://schemas.microsoft.com/office/drawing/2016/5/10/chartex" xmlns:cx5="http://schemas.microsoft.com/office/drawing/2016/5/11/chartex" xmlns:cx6="http://schemas.microsoft.com/office/drawing/2016/5/12/chartex" xmlns:cx7="http://schemas.microsoft.com/office/drawing/2016/5/13/chartex" xmlns:cx8="http://schemas.microsoft.com/office/drawing/2016/5/14/chartex" xmlns:mc="http://schemas.openxmlformats.org/markup-compatibility/2006" xmlns:aink="http://schemas.microsoft.com/office/drawing/2016/ink" xmlns:am3d="http://schemas.microsoft.com/office/drawing/2017/model3d" xmlns:o="urn:schemas-microsoft-com:office:office" xmlns:oel="http://schemas.microsoft.com/office/2019/extlst" xmlns:r="http://schemas.openxmlformats.org/officeDocument/2006/relationships" xmlns:m="http://schemas.openxmlformats.org/officeDocument/2006/math" xmlns:v="urn:schemas-microsoft-com:vml" xmlns:wp14="http://schemas.microsoft.com/office/word/2010/wordprocessingDrawing" xmlns:wp="http://schemas.openxmlformats.org/drawingml/2006/wordprocessingDrawing" xmlns:w10="urn:schemas-microsoft-com:office:word" xmlns:w="http://schemas.openxmlformats.org/wordprocessingml/2006/main" xmlns:w14="http://schemas.microsoft.com/office/word/2010/wordml" xmlns:w15="http://schemas.microsoft.com/office/word/2012/wordml" xmlns:w16cex="http://schemas.microsoft.com/office/word/2018/wordml/cex" xmlns:w16cid="http://schemas.microsoft.com/office/word/2016/wordml/cid" xmlns:w16="http://schemas.microsoft.com/office/word/2018/wordml" xmlns:w16du="http://schemas.microsoft.com/office/word/2023/wordml/word16du" xmlns:w16sdtdh="http://schemas.microsoft.com/office/word/2020/wordml/sdtdatahash" xmlns:w16se="http://schemas.microsoft.com/office/word/2015/wordml/symex" xmlns:wpg="http://schemas.microsoft.com/office/word/2010/wordprocessingGroup" xmlns:wpi="http://schemas.microsoft.com/office/word/2010/wordprocessingInk" xmlns:wne="http://schemas.microsoft.com/office/word/2006/wordml" xmlns:wps="http://schemas.microsoft.com/office/word/2010/wordprocessingShape" mc:Ignorable="w14 w15 w16se w16cid w16 w16cex w16sdtdh w16du wp14">
   <w:body>
     <w:p>
       <w:pPr>
@@ -47,7 +47,7 @@
         <w:rPr>
           <w:color w:val="000000" w:themeColor="text1"/>
         </w:rPr>
-        <w:t>Student Name</w:t>
+        <w:t>Brandon Lim</w:t>
       </w:r>
     </w:p>
     <w:p>
@@ -61,7 +61,7 @@
         <w:rPr>
           <w:color w:val="000000" w:themeColor="text1"/>
         </w:rPr>
-        <w:t>Date</w:t>
+        <w:t>10/16/2024</w:t>
       </w:r>
     </w:p>
     <w:p>
@@ -71,27 +71,309 @@
           <w:color w:val="FF0000"/>
         </w:rPr>
       </w:pPr>
-    </w:p>
-    <w:p>
-      <w:pPr>
-        <w:rPr>
-          <w:color w:val="FF0000"/>
-        </w:rPr>
-      </w:pPr>
       <w:r>
         <w:rPr>
           <w:noProof/>
+          <w:color w:val="FF0000"/>
         </w:rPr>
         <mc:AlternateContent>
           <mc:Choice Requires="wps">
             <w:drawing>
-              <wp:anchor distT="0" distB="0" distL="114300" distR="114300" simplePos="0" relativeHeight="251681792" behindDoc="0" locked="0" layoutInCell="1" allowOverlap="1" wp14:anchorId="06961C2E" wp14:editId="7D410A33">
+              <wp:anchor distT="0" distB="0" distL="114300" distR="114300" simplePos="0" relativeHeight="251651584" behindDoc="0" locked="0" layoutInCell="1" allowOverlap="1" wp14:anchorId="30EDA213" wp14:editId="51B583E2">
                 <wp:simplePos x="0" y="0"/>
                 <wp:positionH relativeFrom="column">
                   <wp:posOffset>0</wp:posOffset>
                 </wp:positionH>
                 <wp:positionV relativeFrom="paragraph">
-                  <wp:posOffset>3131820</wp:posOffset>
+                  <wp:posOffset>9869</wp:posOffset>
+                </wp:positionV>
+                <wp:extent cx="6145078" cy="3075709"/>
+                <wp:effectExtent l="0" t="0" r="27305" b="10795"/>
+                <wp:wrapNone/>
+                <wp:docPr id="13" name="Text Box 13"/>
+                <wp:cNvGraphicFramePr/>
+                <a:graphic xmlns:a="http://schemas.openxmlformats.org/drawingml/2006/main">
+                  <a:graphicData uri="http://schemas.microsoft.com/office/word/2010/wordprocessingShape">
+                    <wps:wsp>
+                      <wps:cNvSpPr txBox="1"/>
+                      <wps:spPr>
+                        <a:xfrm>
+                          <a:off x="0" y="0"/>
+                          <a:ext cx="6145078" cy="3075709"/>
+                        </a:xfrm>
+                        <a:prstGeom prst="rect">
+                          <a:avLst/>
+                        </a:prstGeom>
+                        <a:solidFill>
+                          <a:schemeClr val="lt1"/>
+                        </a:solidFill>
+                        <a:ln w="6350">
+                          <a:solidFill>
+                            <a:schemeClr val="bg1">
+                              <a:lumMod val="50000"/>
+                            </a:schemeClr>
+                          </a:solidFill>
+                        </a:ln>
+                      </wps:spPr>
+                      <wps:txbx>
+                        <w:txbxContent>
+                          <w:p>
+                            <w:pPr>
+                              <w:jc w:val="center"/>
+                              <w:rPr>
+                                <w:color w:val="FF0000"/>
+                              </w:rPr>
+                            </w:pPr>
+                            <w:r>
+                              <w:rPr>
+                                <w:noProof/>
+                                <w:color w:val="FF0000"/>
+                              </w:rPr>
+                              <w:drawing>
+                                <wp:inline distT="0" distB="0" distL="0" distR="0" wp14:anchorId="74DCF945" wp14:editId="49B72C36">
+                                  <wp:extent cx="5955665" cy="2962275"/>
+                                  <wp:effectExtent l="0" t="0" r="6985" b="9525"/>
+                                  <wp:docPr id="2135153600" name="Picture 14" descr="A graph with a number of dots&#10;&#10;Description automatically generated with medium confidence"/>
+                                  <wp:cNvGraphicFramePr>
+                                    <a:graphicFrameLocks xmlns:a="http://schemas.openxmlformats.org/drawingml/2006/main" noChangeAspect="1"/>
+                                  </wp:cNvGraphicFramePr>
+                                  <a:graphic xmlns:a="http://schemas.openxmlformats.org/drawingml/2006/main">
+                                    <a:graphicData uri="http://schemas.openxmlformats.org/drawingml/2006/picture">
+                                      <pic:pic xmlns:pic="http://schemas.openxmlformats.org/drawingml/2006/picture">
+                                        <pic:nvPicPr>
+                                          <pic:cNvPr id="2135153600" name="Picture 14" descr="A graph with a number of dots&#10;&#10;Description automatically generated with medium confidence"/>
+                                          <pic:cNvPicPr/>
+                                        </pic:nvPicPr>
+                                        <pic:blipFill>
+                                          <a:blip r:embed="rId7"/>
+                                          <a:stretch>
+                                            <a:fillRect/>
+                                          </a:stretch>
+                                        </pic:blipFill>
+                                        <pic:spPr>
+                                          <a:xfrm>
+                                            <a:off x="0" y="0"/>
+                                            <a:ext cx="5955665" cy="2962275"/>
+                                          </a:xfrm>
+                                          <a:prstGeom prst="rect">
+                                            <a:avLst/>
+                                          </a:prstGeom>
+                                        </pic:spPr>
+                                      </pic:pic>
+                                    </a:graphicData>
+                                  </a:graphic>
+                                </wp:inline>
+                              </w:drawing>
+                            </w:r>
+                          </w:p>
+                        </w:txbxContent>
+                      </wps:txbx>
+                      <wps:bodyPr rot="0" spcFirstLastPara="0" vertOverflow="overflow" horzOverflow="overflow" vert="horz" wrap="square" lIns="91440" tIns="45720" rIns="91440" bIns="45720" numCol="1" spcCol="0" rtlCol="0" fromWordArt="0" anchor="t" anchorCtr="0" forceAA="0" compatLnSpc="1">
+                        <a:prstTxWarp prst="textNoShape">
+                          <a:avLst/>
+                        </a:prstTxWarp>
+                        <a:noAutofit/>
+                      </wps:bodyPr>
+                    </wps:wsp>
+                  </a:graphicData>
+                </a:graphic>
+                <wp14:sizeRelV relativeFrom="margin">
+                  <wp14:pctHeight>0</wp14:pctHeight>
+                </wp14:sizeRelV>
+              </wp:anchor>
+            </w:drawing>
+          </mc:Choice>
+          <mc:Fallback>
+            <w:pict>
+              <v:shapetype w14:anchorId="30EDA213" id="_x0000_t202" coordsize="21600,21600" o:spt="202" path="m,l,21600r21600,l21600,xe">
+                <v:stroke joinstyle="miter"/>
+                <v:path gradientshapeok="t" o:connecttype="rect"/>
+              </v:shapetype>
+              <v:shape id="Text Box 13" o:spid="_x0000_s1026" type="#_x0000_t202" style="position:absolute;left:0;text-align:left;margin-left:0;margin-top:.8pt;width:483.85pt;height:242.2pt;z-index:251651584;visibility:visible;mso-wrap-style:square;mso-height-percent:0;mso-wrap-distance-left:9pt;mso-wrap-distance-top:0;mso-wrap-distance-right:9pt;mso-wrap-distance-bottom:0;mso-position-horizontal:absolute;mso-position-horizontal-relative:text;mso-position-vertical:absolute;mso-position-vertical-relative:text;mso-height-percent:0;mso-height-relative:margin;v-text-anchor:top" o:gfxdata="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" fillcolor="white [3201]" strokecolor="#7f7f7f [1612]" strokeweight=".5pt">
+                <v:textbox>
+                  <w:txbxContent>
+                    <w:p>
+                      <w:pPr>
+                        <w:jc w:val="center"/>
+                        <w:rPr>
+                          <w:color w:val="FF0000"/>
+                        </w:rPr>
+                      </w:pPr>
+                      <w:r>
+                        <w:rPr>
+                          <w:noProof/>
+                          <w:color w:val="FF0000"/>
+                        </w:rPr>
+                        <w:drawing>
+                          <wp:inline distT="0" distB="0" distL="0" distR="0" wp14:anchorId="74DCF945" wp14:editId="49B72C36">
+                            <wp:extent cx="5955665" cy="2962275"/>
+                            <wp:effectExtent l="0" t="0" r="6985" b="9525"/>
+                            <wp:docPr id="2135153600" name="Picture 14" descr="A graph with a number of dots&#10;&#10;Description automatically generated with medium confidence"/>
+                            <wp:cNvGraphicFramePr>
+                              <a:graphicFrameLocks xmlns:a="http://schemas.openxmlformats.org/drawingml/2006/main" noChangeAspect="1"/>
+                            </wp:cNvGraphicFramePr>
+                            <a:graphic xmlns:a="http://schemas.openxmlformats.org/drawingml/2006/main">
+                              <a:graphicData uri="http://schemas.openxmlformats.org/drawingml/2006/picture">
+                                <pic:pic xmlns:pic="http://schemas.openxmlformats.org/drawingml/2006/picture">
+                                  <pic:nvPicPr>
+                                    <pic:cNvPr id="2135153600" name="Picture 14" descr="A graph with a number of dots&#10;&#10;Description automatically generated with medium confidence"/>
+                                    <pic:cNvPicPr/>
+                                  </pic:nvPicPr>
+                                  <pic:blipFill>
+                                    <a:blip r:embed="rId7"/>
+                                    <a:stretch>
+                                      <a:fillRect/>
+                                    </a:stretch>
+                                  </pic:blipFill>
+                                  <pic:spPr>
+                                    <a:xfrm>
+                                      <a:off x="0" y="0"/>
+                                      <a:ext cx="5955665" cy="2962275"/>
+                                    </a:xfrm>
+                                    <a:prstGeom prst="rect">
+                                      <a:avLst/>
+                                    </a:prstGeom>
+                                  </pic:spPr>
+                                </pic:pic>
+                              </a:graphicData>
+                            </a:graphic>
+                          </wp:inline>
+                        </w:drawing>
+                      </w:r>
+                    </w:p>
+                  </w:txbxContent>
+                </v:textbox>
+              </v:shape>
+            </w:pict>
+          </mc:Fallback>
+        </mc:AlternateContent>
+      </w:r>
+    </w:p>
+    <w:p>
+      <w:pPr>
+        <w:rPr>
+          <w:color w:val="FF0000"/>
+        </w:rPr>
+      </w:pPr>
+    </w:p>
+    <w:p>
+      <w:pPr>
+        <w:rPr>
+          <w:color w:val="FF0000"/>
+        </w:rPr>
+      </w:pPr>
+    </w:p>
+    <w:p>
+      <w:pPr>
+        <w:rPr>
+          <w:color w:val="FF0000"/>
+        </w:rPr>
+      </w:pPr>
+    </w:p>
+    <w:p>
+      <w:pPr>
+        <w:rPr>
+          <w:color w:val="FF0000"/>
+        </w:rPr>
+      </w:pPr>
+    </w:p>
+    <w:p>
+      <w:pPr>
+        <w:rPr>
+          <w:color w:val="FF0000"/>
+        </w:rPr>
+      </w:pPr>
+    </w:p>
+    <w:p>
+      <w:pPr>
+        <w:rPr>
+          <w:color w:val="FF0000"/>
+        </w:rPr>
+      </w:pPr>
+    </w:p>
+    <w:p>
+      <w:pPr>
+        <w:rPr>
+          <w:color w:val="FF0000"/>
+        </w:rPr>
+      </w:pPr>
+    </w:p>
+    <w:p>
+      <w:pPr>
+        <w:rPr>
+          <w:color w:val="FF0000"/>
+        </w:rPr>
+      </w:pPr>
+    </w:p>
+    <w:p>
+      <w:pPr>
+        <w:rPr>
+          <w:color w:val="FF0000"/>
+        </w:rPr>
+      </w:pPr>
+    </w:p>
+    <w:p>
+      <w:pPr>
+        <w:rPr>
+          <w:color w:val="FF0000"/>
+        </w:rPr>
+      </w:pPr>
+    </w:p>
+    <w:p>
+      <w:pPr>
+        <w:rPr>
+          <w:color w:val="FF0000"/>
+        </w:rPr>
+      </w:pPr>
+    </w:p>
+    <w:p>
+      <w:pPr>
+        <w:rPr>
+          <w:color w:val="FF0000"/>
+        </w:rPr>
+      </w:pPr>
+    </w:p>
+    <w:p>
+      <w:pPr>
+        <w:rPr>
+          <w:color w:val="FF0000"/>
+        </w:rPr>
+      </w:pPr>
+    </w:p>
+    <w:p>
+      <w:pPr>
+        <w:rPr>
+          <w:color w:val="FF0000"/>
+        </w:rPr>
+      </w:pPr>
+    </w:p>
+    <w:p>
+      <w:pPr>
+        <w:rPr>
+          <w:color w:val="FF0000"/>
+        </w:rPr>
+      </w:pPr>
+    </w:p>
+    <w:p>
+      <w:pPr>
+        <w:rPr>
+          <w:color w:val="FF0000"/>
+        </w:rPr>
+      </w:pPr>
+      <w:r>
+        <w:rPr>
+          <w:noProof/>
+        </w:rPr>
+        <mc:AlternateContent>
+          <mc:Choice Requires="wps">
+            <w:drawing>
+              <wp:anchor distT="0" distB="0" distL="114300" distR="114300" simplePos="0" relativeHeight="251664896" behindDoc="0" locked="0" layoutInCell="1" allowOverlap="1" wp14:anchorId="06961C2E" wp14:editId="74462E2F">
+                <wp:simplePos x="0" y="0"/>
+                <wp:positionH relativeFrom="column">
+                  <wp:posOffset>0</wp:posOffset>
+                </wp:positionH>
+                <wp:positionV relativeFrom="paragraph">
+                  <wp:posOffset>107212</wp:posOffset>
                 </wp:positionV>
                 <wp:extent cx="6144895" cy="635"/>
                 <wp:effectExtent l="0" t="0" r="1905" b="12065"/>
@@ -237,7 +519,67 @@
                                 <w:sz w:val="20"/>
                                 <w:szCs w:val="20"/>
                               </w:rPr>
-                              <w:t>[insert caption here]</w:t>
+                              <w:t xml:space="preserve">Refrigerant cycle state temperatures </w:t>
+                            </w:r>
+                            <w:r>
+                              <w:rPr>
+                                <w:rFonts w:eastAsia="+mn-ea"/>
+                                <w:i w:val="0"/>
+                                <w:iCs w:val="0"/>
+                                <w:color w:val="000000" w:themeColor="text1"/>
+                                <w:kern w:val="24"/>
+                                <w:sz w:val="20"/>
+                                <w:szCs w:val="20"/>
+                              </w:rPr>
+                              <w:t xml:space="preserve">in Celsius on the y-axis </w:t>
+                            </w:r>
+                            <w:r>
+                              <w:rPr>
+                                <w:rFonts w:eastAsia="+mn-ea"/>
+                                <w:i w:val="0"/>
+                                <w:iCs w:val="0"/>
+                                <w:color w:val="000000" w:themeColor="text1"/>
+                                <w:kern w:val="24"/>
+                                <w:sz w:val="20"/>
+                                <w:szCs w:val="20"/>
+                              </w:rPr>
+                              <w:t>versus refrigerant mass flow rate</w:t>
+                            </w:r>
+                            <w:r>
+                              <w:rPr>
+                                <w:rFonts w:eastAsia="+mn-ea"/>
+                                <w:i w:val="0"/>
+                                <w:iCs w:val="0"/>
+                                <w:color w:val="000000" w:themeColor="text1"/>
+                                <w:kern w:val="24"/>
+                                <w:sz w:val="20"/>
+                                <w:szCs w:val="20"/>
+                              </w:rPr>
+                              <w:t xml:space="preserve"> in kilograms per second on the x-axis</w:t>
+                            </w:r>
+                            <w:r>
+                              <w:rPr>
+                                <w:rFonts w:eastAsia="+mn-ea"/>
+                                <w:i w:val="0"/>
+                                <w:iCs w:val="0"/>
+                                <w:color w:val="000000" w:themeColor="text1"/>
+                                <w:kern w:val="24"/>
+                                <w:sz w:val="20"/>
+                                <w:szCs w:val="20"/>
+                              </w:rPr>
+                              <w:t xml:space="preserve">. The solid blue circles represent average air temperature exiting the evaporator, the solid red squares represent average air temperature </w:t>
+                            </w:r>
+                            <w:r>
+                              <w:rPr>
+                                <w:rFonts w:eastAsia="+mn-ea"/>
+                                <w:i w:val="0"/>
+                                <w:iCs w:val="0"/>
+                                <w:color w:val="000000" w:themeColor="text1"/>
+                                <w:kern w:val="24"/>
+                                <w:sz w:val="20"/>
+                                <w:szCs w:val="20"/>
+                              </w:rPr>
+                              <w:t xml:space="preserve">exiting the condenser, the open blue circles represent the refrigerant temperature at the condenser outlet &amp; expansion valve inlet, the open red squares represent the refrigerant temperature at the expansion valve outlet &amp; evaporator inlet, and the dashed black line represents the ambient temperature. </w:t>
                             </w:r>
                           </w:p>
                         </w:txbxContent>
@@ -256,11 +598,7 @@
           </mc:Choice>
           <mc:Fallback>
             <w:pict>
-              <v:shapetype w14:anchorId="06961C2E" id="_x0000_t202" coordsize="21600,21600" o:spt="202" path="m,l,21600r21600,l21600,xe">
-                <v:stroke joinstyle="miter"/>
-                <v:path gradientshapeok="t" o:connecttype="rect"/>
-              </v:shapetype>
-              <v:shape id="Text Box 19" o:spid="_x0000_s1026" type="#_x0000_t202" style="position:absolute;margin-left:0;margin-top:246.6pt;width:483.85pt;height:.05pt;z-index:251681792;visibility:visible;mso-wrap-style:square;mso-wrap-distance-left:9pt;mso-wrap-distance-top:0;mso-wrap-distance-right:9pt;mso-wrap-distance-bottom:0;mso-position-horizontal:absolute;mso-position-horizontal-relative:text;mso-position-vertical:absolute;mso-position-vertical-relative:text;v-text-anchor:top" o:gfxdata="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" stroked="f">
+              <v:shape w14:anchorId="06961C2E" id="Text Box 19" o:spid="_x0000_s1027" type="#_x0000_t202" style="position:absolute;margin-left:0;margin-top:8.45pt;width:483.85pt;height:.05pt;z-index:251664896;visibility:visible;mso-wrap-style:square;mso-wrap-distance-left:9pt;mso-wrap-distance-top:0;mso-wrap-distance-right:9pt;mso-wrap-distance-bottom:0;mso-position-horizontal:absolute;mso-position-horizontal-relative:text;mso-position-vertical:absolute;mso-position-vertical-relative:text;v-text-anchor:top" o:gfxdata="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" stroked="f">
                 <v:textbox style="mso-fit-shape-to-text:t" inset="0,0,0,0">
                   <w:txbxContent>
                     <w:p>
@@ -381,7 +719,67 @@
                           <w:sz w:val="20"/>
                           <w:szCs w:val="20"/>
                         </w:rPr>
-                        <w:t>[insert caption here]</w:t>
+                        <w:t xml:space="preserve">Refrigerant cycle state temperatures </w:t>
+                      </w:r>
+                      <w:r>
+                        <w:rPr>
+                          <w:rFonts w:eastAsia="+mn-ea"/>
+                          <w:i w:val="0"/>
+                          <w:iCs w:val="0"/>
+                          <w:color w:val="000000" w:themeColor="text1"/>
+                          <w:kern w:val="24"/>
+                          <w:sz w:val="20"/>
+                          <w:szCs w:val="20"/>
+                        </w:rPr>
+                        <w:t xml:space="preserve">in Celsius on the y-axis </w:t>
+                      </w:r>
+                      <w:r>
+                        <w:rPr>
+                          <w:rFonts w:eastAsia="+mn-ea"/>
+                          <w:i w:val="0"/>
+                          <w:iCs w:val="0"/>
+                          <w:color w:val="000000" w:themeColor="text1"/>
+                          <w:kern w:val="24"/>
+                          <w:sz w:val="20"/>
+                          <w:szCs w:val="20"/>
+                        </w:rPr>
+                        <w:t>versus refrigerant mass flow rate</w:t>
+                      </w:r>
+                      <w:r>
+                        <w:rPr>
+                          <w:rFonts w:eastAsia="+mn-ea"/>
+                          <w:i w:val="0"/>
+                          <w:iCs w:val="0"/>
+                          <w:color w:val="000000" w:themeColor="text1"/>
+                          <w:kern w:val="24"/>
+                          <w:sz w:val="20"/>
+                          <w:szCs w:val="20"/>
+                        </w:rPr>
+                        <w:t xml:space="preserve"> in kilograms per second on the x-axis</w:t>
+                      </w:r>
+                      <w:r>
+                        <w:rPr>
+                          <w:rFonts w:eastAsia="+mn-ea"/>
+                          <w:i w:val="0"/>
+                          <w:iCs w:val="0"/>
+                          <w:color w:val="000000" w:themeColor="text1"/>
+                          <w:kern w:val="24"/>
+                          <w:sz w:val="20"/>
+                          <w:szCs w:val="20"/>
+                        </w:rPr>
+                        <w:t xml:space="preserve">. The solid blue circles represent average air temperature exiting the evaporator, the solid red squares represent average air temperature </w:t>
+                      </w:r>
+                      <w:r>
+                        <w:rPr>
+                          <w:rFonts w:eastAsia="+mn-ea"/>
+                          <w:i w:val="0"/>
+                          <w:iCs w:val="0"/>
+                          <w:color w:val="000000" w:themeColor="text1"/>
+                          <w:kern w:val="24"/>
+                          <w:sz w:val="20"/>
+                          <w:szCs w:val="20"/>
+                        </w:rPr>
+                        <w:t xml:space="preserve">exiting the condenser, the open blue circles represent the refrigerant temperature at the condenser outlet &amp; expansion valve inlet, the open red squares represent the refrigerant temperature at the expansion valve outlet &amp; evaporator inlet, and the dashed black line represents the ambient temperature. </w:t>
                       </w:r>
                     </w:p>
                   </w:txbxContent>
@@ -391,6 +789,41 @@
           </mc:Fallback>
         </mc:AlternateContent>
       </w:r>
+    </w:p>
+    <w:p>
+      <w:pPr>
+        <w:rPr>
+          <w:color w:val="FF0000"/>
+        </w:rPr>
+      </w:pPr>
+    </w:p>
+    <w:p>
+      <w:pPr>
+        <w:rPr>
+          <w:color w:val="FF0000"/>
+        </w:rPr>
+      </w:pPr>
+    </w:p>
+    <w:p>
+      <w:pPr>
+        <w:rPr>
+          <w:color w:val="FF0000"/>
+        </w:rPr>
+      </w:pPr>
+    </w:p>
+    <w:p>
+      <w:pPr>
+        <w:rPr>
+          <w:color w:val="FF0000"/>
+        </w:rPr>
+      </w:pPr>
+    </w:p>
+    <w:p>
+      <w:pPr>
+        <w:rPr>
+          <w:color w:val="FF0000"/>
+        </w:rPr>
+      </w:pPr>
       <w:r>
         <w:rPr>
           <w:noProof/>
@@ -399,18 +832,18 @@
         <mc:AlternateContent>
           <mc:Choice Requires="wps">
             <w:drawing>
-              <wp:anchor distT="0" distB="0" distL="114300" distR="114300" simplePos="0" relativeHeight="251669504" behindDoc="0" locked="0" layoutInCell="1" allowOverlap="1" wp14:anchorId="30EDA213" wp14:editId="2E7E5DC0">
+              <wp:anchor distT="0" distB="0" distL="114300" distR="114300" simplePos="0" relativeHeight="251656704" behindDoc="0" locked="0" layoutInCell="1" allowOverlap="1" wp14:anchorId="7A358C32" wp14:editId="3D28CCB5">
                 <wp:simplePos x="0" y="0"/>
                 <wp:positionH relativeFrom="column">
                   <wp:posOffset>0</wp:posOffset>
                 </wp:positionH>
                 <wp:positionV relativeFrom="paragraph">
-                  <wp:posOffset>-635</wp:posOffset>
+                  <wp:posOffset>17076</wp:posOffset>
                 </wp:positionV>
                 <wp:extent cx="6145078" cy="3075709"/>
-                <wp:effectExtent l="0" t="0" r="14605" b="10795"/>
+                <wp:effectExtent l="0" t="0" r="27305" b="10795"/>
                 <wp:wrapNone/>
-                <wp:docPr id="13" name="Text Box 13"/>
+                <wp:docPr id="14" name="Text Box 14"/>
                 <wp:cNvGraphicFramePr/>
                 <a:graphic xmlns:a="http://schemas.openxmlformats.org/drawingml/2006/main">
                   <a:graphicData uri="http://schemas.microsoft.com/office/word/2010/wordprocessingShape">
@@ -446,9 +879,44 @@
                             </w:pPr>
                             <w:r>
                               <w:rPr>
+                                <w:noProof/>
                                 <w:color w:val="FF0000"/>
                               </w:rPr>
-                              <w:t>[copy and paste your figure 1a here]</w:t>
+                              <w:drawing>
+                                <wp:inline distT="0" distB="0" distL="0" distR="0" wp14:anchorId="657305F8" wp14:editId="6F6EBFDB">
+                                  <wp:extent cx="5955665" cy="2962275"/>
+                                  <wp:effectExtent l="0" t="0" r="6985" b="9525"/>
+                                  <wp:docPr id="731871070" name="Picture 19" descr="A white background with black text&#10;&#10;Description automatically generated"/>
+                                  <wp:cNvGraphicFramePr>
+                                    <a:graphicFrameLocks xmlns:a="http://schemas.openxmlformats.org/drawingml/2006/main" noChangeAspect="1"/>
+                                  </wp:cNvGraphicFramePr>
+                                  <a:graphic xmlns:a="http://schemas.openxmlformats.org/drawingml/2006/main">
+                                    <a:graphicData uri="http://schemas.openxmlformats.org/drawingml/2006/picture">
+                                      <pic:pic xmlns:pic="http://schemas.openxmlformats.org/drawingml/2006/picture">
+                                        <pic:nvPicPr>
+                                          <pic:cNvPr id="731871070" name="Picture 19" descr="A white background with black text&#10;&#10;Description automatically generated"/>
+                                          <pic:cNvPicPr/>
+                                        </pic:nvPicPr>
+                                        <pic:blipFill>
+                                          <a:blip r:embed="rId8"/>
+                                          <a:stretch>
+                                            <a:fillRect/>
+                                          </a:stretch>
+                                        </pic:blipFill>
+                                        <pic:spPr>
+                                          <a:xfrm>
+                                            <a:off x="0" y="0"/>
+                                            <a:ext cx="5955665" cy="2962275"/>
+                                          </a:xfrm>
+                                          <a:prstGeom prst="rect">
+                                            <a:avLst/>
+                                          </a:prstGeom>
+                                        </pic:spPr>
+                                      </pic:pic>
+                                    </a:graphicData>
+                                  </a:graphic>
+                                </wp:inline>
+                              </w:drawing>
                             </w:r>
                           </w:p>
                         </w:txbxContent>
@@ -470,7 +938,7 @@
           </mc:Choice>
           <mc:Fallback>
             <w:pict>
-              <v:shape w14:anchorId="30EDA213" id="Text Box 13" o:spid="_x0000_s1027" type="#_x0000_t202" style="position:absolute;margin-left:0;margin-top:-.05pt;width:483.85pt;height:242.2pt;z-index:251669504;visibility:visible;mso-wrap-style:square;mso-height-percent:0;mso-wrap-distance-left:9pt;mso-wrap-distance-top:0;mso-wrap-distance-right:9pt;mso-wrap-distance-bottom:0;mso-position-horizontal:absolute;mso-position-horizontal-relative:text;mso-position-vertical:absolute;mso-position-vertical-relative:text;mso-height-percent:0;mso-height-relative:margin;v-text-anchor:top" o:gfxdata="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" fillcolor="white [3201]" strokecolor="#7f7f7f [1612]" strokeweight=".5pt">
+              <v:shape w14:anchorId="7A358C32" id="Text Box 14" o:spid="_x0000_s1028" type="#_x0000_t202" style="position:absolute;margin-left:0;margin-top:1.35pt;width:483.85pt;height:242.2pt;z-index:251656704;visibility:visible;mso-wrap-style:square;mso-height-percent:0;mso-wrap-distance-left:9pt;mso-wrap-distance-top:0;mso-wrap-distance-right:9pt;mso-wrap-distance-bottom:0;mso-position-horizontal:absolute;mso-position-horizontal-relative:text;mso-position-vertical:absolute;mso-position-vertical-relative:text;mso-height-percent:0;mso-height-relative:margin;v-text-anchor:top" o:gfxdata="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" fillcolor="white [3201]" strokecolor="#7f7f7f [1612]" strokeweight=".5pt">
                 <v:textbox>
                   <w:txbxContent>
                     <w:p>
@@ -482,9 +950,44 @@
                       </w:pPr>
                       <w:r>
                         <w:rPr>
+                          <w:noProof/>
                           <w:color w:val="FF0000"/>
                         </w:rPr>
-                        <w:t>[copy and paste your figure 1a here]</w:t>
+                        <w:drawing>
+                          <wp:inline distT="0" distB="0" distL="0" distR="0" wp14:anchorId="657305F8" wp14:editId="6F6EBFDB">
+                            <wp:extent cx="5955665" cy="2962275"/>
+                            <wp:effectExtent l="0" t="0" r="6985" b="9525"/>
+                            <wp:docPr id="731871070" name="Picture 19" descr="A white background with black text&#10;&#10;Description automatically generated"/>
+                            <wp:cNvGraphicFramePr>
+                              <a:graphicFrameLocks xmlns:a="http://schemas.openxmlformats.org/drawingml/2006/main" noChangeAspect="1"/>
+                            </wp:cNvGraphicFramePr>
+                            <a:graphic xmlns:a="http://schemas.openxmlformats.org/drawingml/2006/main">
+                              <a:graphicData uri="http://schemas.openxmlformats.org/drawingml/2006/picture">
+                                <pic:pic xmlns:pic="http://schemas.openxmlformats.org/drawingml/2006/picture">
+                                  <pic:nvPicPr>
+                                    <pic:cNvPr id="731871070" name="Picture 19" descr="A white background with black text&#10;&#10;Description automatically generated"/>
+                                    <pic:cNvPicPr/>
+                                  </pic:nvPicPr>
+                                  <pic:blipFill>
+                                    <a:blip r:embed="rId8"/>
+                                    <a:stretch>
+                                      <a:fillRect/>
+                                    </a:stretch>
+                                  </pic:blipFill>
+                                  <pic:spPr>
+                                    <a:xfrm>
+                                      <a:off x="0" y="0"/>
+                                      <a:ext cx="5955665" cy="2962275"/>
+                                    </a:xfrm>
+                                    <a:prstGeom prst="rect">
+                                      <a:avLst/>
+                                    </a:prstGeom>
+                                  </pic:spPr>
+                                </pic:pic>
+                              </a:graphicData>
+                            </a:graphic>
+                          </wp:inline>
+                        </w:drawing>
                       </w:r>
                     </w:p>
                   </w:txbxContent>
@@ -494,6 +997,125 @@
           </mc:Fallback>
         </mc:AlternateContent>
       </w:r>
+    </w:p>
+    <w:p>
+      <w:pPr>
+        <w:rPr>
+          <w:color w:val="FF0000"/>
+        </w:rPr>
+      </w:pPr>
+    </w:p>
+    <w:p>
+      <w:pPr>
+        <w:rPr>
+          <w:color w:val="FF0000"/>
+        </w:rPr>
+      </w:pPr>
+    </w:p>
+    <w:p>
+      <w:pPr>
+        <w:rPr>
+          <w:color w:val="FF0000"/>
+        </w:rPr>
+      </w:pPr>
+    </w:p>
+    <w:p>
+      <w:pPr>
+        <w:rPr>
+          <w:color w:val="FF0000"/>
+        </w:rPr>
+      </w:pPr>
+    </w:p>
+    <w:p>
+      <w:pPr>
+        <w:rPr>
+          <w:color w:val="FF0000"/>
+        </w:rPr>
+      </w:pPr>
+    </w:p>
+    <w:p>
+      <w:pPr>
+        <w:rPr>
+          <w:color w:val="FF0000"/>
+        </w:rPr>
+      </w:pPr>
+    </w:p>
+    <w:p>
+      <w:pPr>
+        <w:rPr>
+          <w:color w:val="FF0000"/>
+        </w:rPr>
+      </w:pPr>
+    </w:p>
+    <w:p>
+      <w:pPr>
+        <w:rPr>
+          <w:color w:val="FF0000"/>
+        </w:rPr>
+      </w:pPr>
+    </w:p>
+    <w:p>
+      <w:pPr>
+        <w:rPr>
+          <w:color w:val="FF0000"/>
+        </w:rPr>
+      </w:pPr>
+    </w:p>
+    <w:p>
+      <w:pPr>
+        <w:rPr>
+          <w:color w:val="FF0000"/>
+        </w:rPr>
+      </w:pPr>
+    </w:p>
+    <w:p>
+      <w:pPr>
+        <w:rPr>
+          <w:color w:val="FF0000"/>
+        </w:rPr>
+      </w:pPr>
+    </w:p>
+    <w:p>
+      <w:pPr>
+        <w:rPr>
+          <w:color w:val="FF0000"/>
+        </w:rPr>
+      </w:pPr>
+    </w:p>
+    <w:p>
+      <w:pPr>
+        <w:rPr>
+          <w:color w:val="FF0000"/>
+        </w:rPr>
+      </w:pPr>
+    </w:p>
+    <w:p>
+      <w:pPr>
+        <w:rPr>
+          <w:color w:val="FF0000"/>
+        </w:rPr>
+      </w:pPr>
+    </w:p>
+    <w:p>
+      <w:pPr>
+        <w:rPr>
+          <w:color w:val="FF0000"/>
+        </w:rPr>
+      </w:pPr>
+    </w:p>
+    <w:p>
+      <w:pPr>
+        <w:rPr>
+          <w:color w:val="FF0000"/>
+        </w:rPr>
+      </w:pPr>
+    </w:p>
+    <w:p>
+      <w:pPr>
+        <w:rPr>
+          <w:color w:val="FF0000"/>
+        </w:rPr>
+      </w:pPr>
       <w:r>
         <w:rPr>
           <w:noProof/>
@@ -501,13 +1123,13 @@
         <mc:AlternateContent>
           <mc:Choice Requires="wps">
             <w:drawing>
-              <wp:anchor distT="0" distB="0" distL="114300" distR="114300" simplePos="0" relativeHeight="251679744" behindDoc="0" locked="0" layoutInCell="1" allowOverlap="1" wp14:anchorId="16668EBB" wp14:editId="5388AF8D">
+              <wp:anchor distT="0" distB="0" distL="114300" distR="114300" simplePos="0" relativeHeight="251660800" behindDoc="0" locked="0" layoutInCell="1" allowOverlap="1" wp14:anchorId="16668EBB" wp14:editId="223B3247">
                 <wp:simplePos x="0" y="0"/>
                 <wp:positionH relativeFrom="column">
-                  <wp:posOffset>41275</wp:posOffset>
+                  <wp:posOffset>-549</wp:posOffset>
                 </wp:positionH>
                 <wp:positionV relativeFrom="paragraph">
-                  <wp:posOffset>6860540</wp:posOffset>
+                  <wp:posOffset>19685</wp:posOffset>
                 </wp:positionV>
                 <wp:extent cx="6144895" cy="635"/>
                 <wp:effectExtent l="0" t="0" r="1905" b="12065"/>
@@ -578,7 +1200,7 @@
                                 <w:sz w:val="20"/>
                                 <w:szCs w:val="20"/>
                               </w:rPr>
-                              <w:t>[insert caption here]</w:t>
+                              <w:t xml:space="preserve">Specific energy terms in kilojoules per kilogram on the y-axis versus refrigerant mass flow rate in kilograms per second on the x-axis. The red square markers represent the heat per unit mass rejected from the refrigerant in the condenser, the blue circles represent the heat per unit mass transferred to the refrigerant in the evaporator, the green x’s represent heat loss to the surroundings per unit mass, and the black diamonds represent the work to the refrigerant per unit mass.  </w:t>
                             </w:r>
                           </w:p>
                         </w:txbxContent>
@@ -597,7 +1219,7 @@
           </mc:Choice>
           <mc:Fallback>
             <w:pict>
-              <v:shape w14:anchorId="16668EBB" id="Text Box 18" o:spid="_x0000_s1028" type="#_x0000_t202" style="position:absolute;margin-left:3.25pt;margin-top:540.2pt;width:483.85pt;height:.05pt;z-index:251679744;visibility:visible;mso-wrap-style:square;mso-wrap-distance-left:9pt;mso-wrap-distance-top:0;mso-wrap-distance-right:9pt;mso-wrap-distance-bottom:0;mso-position-horizontal:absolute;mso-position-horizontal-relative:text;mso-position-vertical:absolute;mso-position-vertical-relative:text;v-text-anchor:top" o:gfxdata="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" stroked="f">
+              <v:shape w14:anchorId="16668EBB" id="Text Box 18" o:spid="_x0000_s1029" type="#_x0000_t202" style="position:absolute;margin-left:-.05pt;margin-top:1.55pt;width:483.85pt;height:.05pt;z-index:251660800;visibility:visible;mso-wrap-style:square;mso-wrap-distance-left:9pt;mso-wrap-distance-top:0;mso-wrap-distance-right:9pt;mso-wrap-distance-bottom:0;mso-position-horizontal:absolute;mso-position-horizontal-relative:text;mso-position-vertical:absolute;mso-position-vertical-relative:text;v-text-anchor:top" o:gfxdata="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" stroked="f">
                 <v:textbox style="mso-fit-shape-to-text:t" inset="0,0,0,0">
                   <w:txbxContent>
                     <w:p>
@@ -643,7 +1265,7 @@
                           <w:sz w:val="20"/>
                           <w:szCs w:val="20"/>
                         </w:rPr>
-                        <w:t>[insert caption here]</w:t>
+                        <w:t xml:space="preserve">Specific energy terms in kilojoules per kilogram on the y-axis versus refrigerant mass flow rate in kilograms per second on the x-axis. The red square markers represent the heat per unit mass rejected from the refrigerant in the condenser, the blue circles represent the heat per unit mass transferred to the refrigerant in the evaporator, the green x’s represent heat loss to the surroundings per unit mass, and the black diamonds represent the work to the refrigerant per unit mass.  </w:t>
                       </w:r>
                     </w:p>
                   </w:txbxContent>
@@ -653,408 +1275,6 @@
           </mc:Fallback>
         </mc:AlternateContent>
       </w:r>
-      <w:r>
-        <w:rPr>
-          <w:noProof/>
-          <w:color w:val="FF0000"/>
-        </w:rPr>
-        <mc:AlternateContent>
-          <mc:Choice Requires="wps">
-            <w:drawing>
-              <wp:anchor distT="0" distB="0" distL="114300" distR="114300" simplePos="0" relativeHeight="251670528" behindDoc="0" locked="0" layoutInCell="1" allowOverlap="1" wp14:anchorId="7A358C32" wp14:editId="40DF6392">
-                <wp:simplePos x="0" y="0"/>
-                <wp:positionH relativeFrom="column">
-                  <wp:posOffset>41275</wp:posOffset>
-                </wp:positionH>
-                <wp:positionV relativeFrom="paragraph">
-                  <wp:posOffset>3728085</wp:posOffset>
-                </wp:positionV>
-                <wp:extent cx="6145078" cy="3075709"/>
-                <wp:effectExtent l="0" t="0" r="14605" b="10795"/>
-                <wp:wrapNone/>
-                <wp:docPr id="14" name="Text Box 14"/>
-                <wp:cNvGraphicFramePr/>
-                <a:graphic xmlns:a="http://schemas.openxmlformats.org/drawingml/2006/main">
-                  <a:graphicData uri="http://schemas.microsoft.com/office/word/2010/wordprocessingShape">
-                    <wps:wsp>
-                      <wps:cNvSpPr txBox="1"/>
-                      <wps:spPr>
-                        <a:xfrm>
-                          <a:off x="0" y="0"/>
-                          <a:ext cx="6145078" cy="3075709"/>
-                        </a:xfrm>
-                        <a:prstGeom prst="rect">
-                          <a:avLst/>
-                        </a:prstGeom>
-                        <a:solidFill>
-                          <a:schemeClr val="lt1"/>
-                        </a:solidFill>
-                        <a:ln w="6350">
-                          <a:solidFill>
-                            <a:schemeClr val="bg1">
-                              <a:lumMod val="50000"/>
-                            </a:schemeClr>
-                          </a:solidFill>
-                        </a:ln>
-                      </wps:spPr>
-                      <wps:txbx>
-                        <w:txbxContent>
-                          <w:p>
-                            <w:pPr>
-                              <w:jc w:val="center"/>
-                              <w:rPr>
-                                <w:color w:val="FF0000"/>
-                              </w:rPr>
-                            </w:pPr>
-                            <w:r>
-                              <w:rPr>
-                                <w:color w:val="FF0000"/>
-                              </w:rPr>
-                              <w:t xml:space="preserve">[copy and paste your figure 1b </w:t>
-                            </w:r>
-                            <w:proofErr w:type="gramStart"/>
-                            <w:r>
-                              <w:rPr>
-                                <w:color w:val="FF0000"/>
-                              </w:rPr>
-                              <w:t>here</w:t>
-                            </w:r>
-                            <w:r>
-                              <w:rPr>
-                                <w:color w:val="FF0000"/>
-                              </w:rPr>
-                              <w:t xml:space="preserve"> </w:t>
-                            </w:r>
-                            <w:r>
-                              <w:rPr>
-                                <w:color w:val="FF0000"/>
-                              </w:rPr>
-                              <w:t>]</w:t>
-                            </w:r>
-                            <w:proofErr w:type="gramEnd"/>
-                          </w:p>
-                        </w:txbxContent>
-                      </wps:txbx>
-                      <wps:bodyPr rot="0" spcFirstLastPara="0" vertOverflow="overflow" horzOverflow="overflow" vert="horz" wrap="square" lIns="91440" tIns="45720" rIns="91440" bIns="45720" numCol="1" spcCol="0" rtlCol="0" fromWordArt="0" anchor="t" anchorCtr="0" forceAA="0" compatLnSpc="1">
-                        <a:prstTxWarp prst="textNoShape">
-                          <a:avLst/>
-                        </a:prstTxWarp>
-                        <a:noAutofit/>
-                      </wps:bodyPr>
-                    </wps:wsp>
-                  </a:graphicData>
-                </a:graphic>
-                <wp14:sizeRelV relativeFrom="margin">
-                  <wp14:pctHeight>0</wp14:pctHeight>
-                </wp14:sizeRelV>
-              </wp:anchor>
-            </w:drawing>
-          </mc:Choice>
-          <mc:Fallback>
-            <w:pict>
-              <v:shape w14:anchorId="7A358C32" id="Text Box 14" o:spid="_x0000_s1029" type="#_x0000_t202" style="position:absolute;margin-left:3.25pt;margin-top:293.55pt;width:483.85pt;height:242.2pt;z-index:251670528;visibility:visible;mso-wrap-style:square;mso-height-percent:0;mso-wrap-distance-left:9pt;mso-wrap-distance-top:0;mso-wrap-distance-right:9pt;mso-wrap-distance-bottom:0;mso-position-horizontal:absolute;mso-position-horizontal-relative:text;mso-position-vertical:absolute;mso-position-vertical-relative:text;mso-height-percent:0;mso-height-relative:margin;v-text-anchor:top" o:gfxdata="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" fillcolor="white [3201]" strokecolor="#7f7f7f [1612]" strokeweight=".5pt">
-                <v:textbox>
-                  <w:txbxContent>
-                    <w:p>
-                      <w:pPr>
-                        <w:jc w:val="center"/>
-                        <w:rPr>
-                          <w:color w:val="FF0000"/>
-                        </w:rPr>
-                      </w:pPr>
-                      <w:r>
-                        <w:rPr>
-                          <w:color w:val="FF0000"/>
-                        </w:rPr>
-                        <w:t xml:space="preserve">[copy and paste your figure 1b </w:t>
-                      </w:r>
-                      <w:proofErr w:type="gramStart"/>
-                      <w:r>
-                        <w:rPr>
-                          <w:color w:val="FF0000"/>
-                        </w:rPr>
-                        <w:t>here</w:t>
-                      </w:r>
-                      <w:r>
-                        <w:rPr>
-                          <w:color w:val="FF0000"/>
-                        </w:rPr>
-                        <w:t xml:space="preserve"> </w:t>
-                      </w:r>
-                      <w:r>
-                        <w:rPr>
-                          <w:color w:val="FF0000"/>
-                        </w:rPr>
-                        <w:t>]</w:t>
-                      </w:r>
-                      <w:proofErr w:type="gramEnd"/>
-                    </w:p>
-                  </w:txbxContent>
-                </v:textbox>
-              </v:shape>
-            </w:pict>
-          </mc:Fallback>
-        </mc:AlternateContent>
-      </w:r>
-    </w:p>
-    <w:p>
-      <w:pPr>
-        <w:rPr>
-          <w:color w:val="FF0000"/>
-        </w:rPr>
-      </w:pPr>
-    </w:p>
-    <w:p>
-      <w:pPr>
-        <w:rPr>
-          <w:color w:val="FF0000"/>
-        </w:rPr>
-      </w:pPr>
-    </w:p>
-    <w:p>
-      <w:pPr>
-        <w:rPr>
-          <w:color w:val="FF0000"/>
-        </w:rPr>
-      </w:pPr>
-    </w:p>
-    <w:p>
-      <w:pPr>
-        <w:rPr>
-          <w:color w:val="FF0000"/>
-        </w:rPr>
-      </w:pPr>
-    </w:p>
-    <w:p>
-      <w:pPr>
-        <w:rPr>
-          <w:color w:val="FF0000"/>
-        </w:rPr>
-      </w:pPr>
-    </w:p>
-    <w:p>
-      <w:pPr>
-        <w:rPr>
-          <w:color w:val="FF0000"/>
-        </w:rPr>
-      </w:pPr>
-    </w:p>
-    <w:p>
-      <w:pPr>
-        <w:rPr>
-          <w:color w:val="FF0000"/>
-        </w:rPr>
-      </w:pPr>
-    </w:p>
-    <w:p>
-      <w:pPr>
-        <w:rPr>
-          <w:color w:val="FF0000"/>
-        </w:rPr>
-      </w:pPr>
-    </w:p>
-    <w:p>
-      <w:pPr>
-        <w:rPr>
-          <w:color w:val="FF0000"/>
-        </w:rPr>
-      </w:pPr>
-    </w:p>
-    <w:p>
-      <w:pPr>
-        <w:rPr>
-          <w:color w:val="FF0000"/>
-        </w:rPr>
-      </w:pPr>
-    </w:p>
-    <w:p>
-      <w:pPr>
-        <w:rPr>
-          <w:color w:val="FF0000"/>
-        </w:rPr>
-      </w:pPr>
-    </w:p>
-    <w:p>
-      <w:pPr>
-        <w:rPr>
-          <w:color w:val="FF0000"/>
-        </w:rPr>
-      </w:pPr>
-    </w:p>
-    <w:p>
-      <w:pPr>
-        <w:rPr>
-          <w:color w:val="FF0000"/>
-        </w:rPr>
-      </w:pPr>
-    </w:p>
-    <w:p>
-      <w:pPr>
-        <w:rPr>
-          <w:color w:val="FF0000"/>
-        </w:rPr>
-      </w:pPr>
-    </w:p>
-    <w:p>
-      <w:pPr>
-        <w:rPr>
-          <w:color w:val="FF0000"/>
-        </w:rPr>
-      </w:pPr>
-    </w:p>
-    <w:p>
-      <w:pPr>
-        <w:rPr>
-          <w:color w:val="FF0000"/>
-        </w:rPr>
-      </w:pPr>
-    </w:p>
-    <w:p>
-      <w:pPr>
-        <w:rPr>
-          <w:color w:val="FF0000"/>
-        </w:rPr>
-      </w:pPr>
-    </w:p>
-    <w:p>
-      <w:pPr>
-        <w:rPr>
-          <w:color w:val="FF0000"/>
-        </w:rPr>
-      </w:pPr>
-    </w:p>
-    <w:p>
-      <w:pPr>
-        <w:rPr>
-          <w:color w:val="FF0000"/>
-        </w:rPr>
-      </w:pPr>
-    </w:p>
-    <w:p>
-      <w:pPr>
-        <w:rPr>
-          <w:color w:val="FF0000"/>
-        </w:rPr>
-      </w:pPr>
-    </w:p>
-    <w:p>
-      <w:pPr>
-        <w:rPr>
-          <w:color w:val="FF0000"/>
-        </w:rPr>
-      </w:pPr>
-    </w:p>
-    <w:p>
-      <w:pPr>
-        <w:rPr>
-          <w:color w:val="FF0000"/>
-        </w:rPr>
-      </w:pPr>
-    </w:p>
-    <w:p>
-      <w:pPr>
-        <w:rPr>
-          <w:color w:val="FF0000"/>
-        </w:rPr>
-      </w:pPr>
-    </w:p>
-    <w:p>
-      <w:pPr>
-        <w:rPr>
-          <w:color w:val="FF0000"/>
-        </w:rPr>
-      </w:pPr>
-    </w:p>
-    <w:p>
-      <w:pPr>
-        <w:rPr>
-          <w:color w:val="FF0000"/>
-        </w:rPr>
-      </w:pPr>
-    </w:p>
-    <w:p>
-      <w:pPr>
-        <w:rPr>
-          <w:color w:val="FF0000"/>
-        </w:rPr>
-      </w:pPr>
-    </w:p>
-    <w:p>
-      <w:pPr>
-        <w:rPr>
-          <w:color w:val="FF0000"/>
-        </w:rPr>
-      </w:pPr>
-    </w:p>
-    <w:p>
-      <w:pPr>
-        <w:rPr>
-          <w:color w:val="FF0000"/>
-        </w:rPr>
-      </w:pPr>
-    </w:p>
-    <w:p>
-      <w:pPr>
-        <w:rPr>
-          <w:color w:val="FF0000"/>
-        </w:rPr>
-      </w:pPr>
-    </w:p>
-    <w:p>
-      <w:pPr>
-        <w:rPr>
-          <w:color w:val="FF0000"/>
-        </w:rPr>
-      </w:pPr>
-    </w:p>
-    <w:p>
-      <w:pPr>
-        <w:rPr>
-          <w:color w:val="FF0000"/>
-        </w:rPr>
-      </w:pPr>
-    </w:p>
-    <w:p>
-      <w:pPr>
-        <w:rPr>
-          <w:color w:val="FF0000"/>
-        </w:rPr>
-      </w:pPr>
-    </w:p>
-    <w:p>
-      <w:pPr>
-        <w:rPr>
-          <w:color w:val="FF0000"/>
-        </w:rPr>
-      </w:pPr>
-    </w:p>
-    <w:p>
-      <w:pPr>
-        <w:rPr>
-          <w:color w:val="FF0000"/>
-        </w:rPr>
-      </w:pPr>
-    </w:p>
-    <w:p>
-      <w:pPr>
-        <w:rPr>
-          <w:color w:val="FF0000"/>
-        </w:rPr>
-      </w:pPr>
-    </w:p>
-    <w:p>
-      <w:pPr>
-        <w:rPr>
-          <w:color w:val="FF0000"/>
-        </w:rPr>
-      </w:pPr>
-    </w:p>
-    <w:p>
-      <w:pPr>
-        <w:rPr>
-          <w:color w:val="FF0000"/>
-        </w:rPr>
-      </w:pPr>
     </w:p>
     <w:p>
       <w:pPr>
@@ -1214,7 +1434,7 @@
           </mc:Choice>
           <mc:Fallback>
             <w:pict>
-              <v:shape w14:anchorId="18133026" id="Text Box 17" o:spid="_x0000_s1030" type="#_x0000_t202" style="position:absolute;margin-left:0;margin-top:246.6pt;width:483.85pt;height:.05pt;z-index:251677696;visibility:visible;mso-wrap-style:square;mso-wrap-distance-left:9pt;mso-wrap-distance-top:0;mso-wrap-distance-right:9pt;mso-wrap-distance-bottom:0;mso-position-horizontal:absolute;mso-position-horizontal-relative:text;mso-position-vertical:absolute;mso-position-vertical-relative:text;v-text-anchor:top" o:gfxdata="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" stroked="f">
+              <v:shape w14:anchorId="18133026" id="Text Box 17" o:spid="_x0000_s1030" type="#_x0000_t202" style="position:absolute;margin-left:0;margin-top:246.6pt;width:483.85pt;height:.05pt;z-index:251677696;visibility:visible;mso-wrap-style:square;mso-wrap-distance-left:9pt;mso-wrap-distance-top:0;mso-wrap-distance-right:9pt;mso-wrap-distance-bottom:0;mso-position-horizontal:absolute;mso-position-horizontal-relative:text;mso-position-vertical:absolute;mso-position-vertical-relative:text;v-text-anchor:top" o:gfxdata="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" stroked="f">
                 <v:textbox style="mso-fit-shape-to-text:t" inset="0,0,0,0">
                   <w:txbxContent>
                     <w:p>
@@ -1278,7 +1498,7 @@
         <mc:AlternateContent>
           <mc:Choice Requires="wps">
             <w:drawing>
-              <wp:anchor distT="0" distB="0" distL="114300" distR="114300" simplePos="0" relativeHeight="251672576" behindDoc="0" locked="0" layoutInCell="1" allowOverlap="1" wp14:anchorId="715E1AEA" wp14:editId="54FBA331">
+              <wp:anchor distT="0" distB="0" distL="114300" distR="114300" simplePos="0" relativeHeight="251672576" behindDoc="0" locked="0" layoutInCell="1" allowOverlap="1" wp14:anchorId="715E1AEA" wp14:editId="4EBC6DC9">
                 <wp:simplePos x="0" y="0"/>
                 <wp:positionH relativeFrom="column">
                   <wp:posOffset>0</wp:posOffset>
@@ -1287,7 +1507,7 @@
                   <wp:posOffset>-635</wp:posOffset>
                 </wp:positionV>
                 <wp:extent cx="6145078" cy="3075709"/>
-                <wp:effectExtent l="0" t="0" r="14605" b="10795"/>
+                <wp:effectExtent l="0" t="0" r="27305" b="10795"/>
                 <wp:wrapNone/>
                 <wp:docPr id="15" name="Text Box 15"/>
                 <wp:cNvGraphicFramePr/>
@@ -1323,12 +1543,6 @@
                                 <w:color w:val="FF0000"/>
                               </w:rPr>
                             </w:pPr>
-                            <w:r>
-                              <w:rPr>
-                                <w:color w:val="FF0000"/>
-                              </w:rPr>
-                              <w:t>[copy and paste your figure 1c here]</w:t>
-                            </w:r>
                           </w:p>
                         </w:txbxContent>
                       </wps:txbx>
@@ -1349,7 +1563,7 @@
           </mc:Choice>
           <mc:Fallback>
             <w:pict>
-              <v:shape w14:anchorId="715E1AEA" id="Text Box 15" o:spid="_x0000_s1031" type="#_x0000_t202" style="position:absolute;margin-left:0;margin-top:-.05pt;width:483.85pt;height:242.2pt;z-index:251672576;visibility:visible;mso-wrap-style:square;mso-height-percent:0;mso-wrap-distance-left:9pt;mso-wrap-distance-top:0;mso-wrap-distance-right:9pt;mso-wrap-distance-bottom:0;mso-position-horizontal:absolute;mso-position-horizontal-relative:text;mso-position-vertical:absolute;mso-position-vertical-relative:text;mso-height-percent:0;mso-height-relative:margin;v-text-anchor:top" o:gfxdata="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" fillcolor="white [3201]" strokecolor="#7f7f7f [1612]" strokeweight=".5pt">
+              <v:shape w14:anchorId="715E1AEA" id="Text Box 15" o:spid="_x0000_s1031" type="#_x0000_t202" style="position:absolute;margin-left:0;margin-top:-.05pt;width:483.85pt;height:242.2pt;z-index:251672576;visibility:visible;mso-wrap-style:square;mso-height-percent:0;mso-wrap-distance-left:9pt;mso-wrap-distance-top:0;mso-wrap-distance-right:9pt;mso-wrap-distance-bottom:0;mso-position-horizontal:absolute;mso-position-horizontal-relative:text;mso-position-vertical:absolute;mso-position-vertical-relative:text;mso-height-percent:0;mso-height-relative:margin;v-text-anchor:top" o:gfxdata="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" fillcolor="white [3201]" strokecolor="#7f7f7f [1612]" strokeweight=".5pt">
                 <v:textbox>
                   <w:txbxContent>
                     <w:p>
@@ -1359,12 +1573,6 @@
                           <w:color w:val="FF0000"/>
                         </w:rPr>
                       </w:pPr>
-                      <w:r>
-                        <w:rPr>
-                          <w:color w:val="FF0000"/>
-                        </w:rPr>
-                        <w:t>[copy and paste your figure 1c here]</w:t>
-                      </w:r>
                     </w:p>
                   </w:txbxContent>
                 </v:textbox>
@@ -1476,7 +1684,7 @@
           </mc:Choice>
           <mc:Fallback>
             <w:pict>
-              <v:shape w14:anchorId="22134A84" id="Text Box 1" o:spid="_x0000_s1032" type="#_x0000_t202" style="position:absolute;margin-left:3.25pt;margin-top:540.2pt;width:483.85pt;height:.05pt;z-index:251675648;visibility:visible;mso-wrap-style:square;mso-wrap-distance-left:9pt;mso-wrap-distance-top:0;mso-wrap-distance-right:9pt;mso-wrap-distance-bottom:0;mso-position-horizontal:absolute;mso-position-horizontal-relative:text;mso-position-vertical:absolute;mso-position-vertical-relative:text;v-text-anchor:top" o:gfxdata="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" stroked="f">
+              <v:shape w14:anchorId="22134A84" id="Text Box 1" o:spid="_x0000_s1032" type="#_x0000_t202" style="position:absolute;margin-left:3.25pt;margin-top:540.2pt;width:483.85pt;height:.05pt;z-index:251675648;visibility:visible;mso-wrap-style:square;mso-wrap-distance-left:9pt;mso-wrap-distance-top:0;mso-wrap-distance-right:9pt;mso-wrap-distance-bottom:0;mso-position-horizontal:absolute;mso-position-horizontal-relative:text;mso-position-vertical:absolute;mso-position-vertical-relative:text;v-text-anchor:top" o:gfxdata="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" stroked="f">
                 <v:textbox style="mso-fit-shape-to-text:t" inset="0,0,0,0">
                   <w:txbxContent>
                     <w:p>
@@ -1540,7 +1748,7 @@
         <mc:AlternateContent>
           <mc:Choice Requires="wps">
             <w:drawing>
-              <wp:anchor distT="0" distB="0" distL="114300" distR="114300" simplePos="0" relativeHeight="251673600" behindDoc="0" locked="0" layoutInCell="1" allowOverlap="1" wp14:anchorId="7BCD1256" wp14:editId="54B06FC2">
+              <wp:anchor distT="0" distB="0" distL="114300" distR="114300" simplePos="0" relativeHeight="251673600" behindDoc="0" locked="0" layoutInCell="1" allowOverlap="1" wp14:anchorId="7BCD1256" wp14:editId="21C08EC5">
                 <wp:simplePos x="0" y="0"/>
                 <wp:positionH relativeFrom="column">
                   <wp:posOffset>41275</wp:posOffset>
@@ -1549,7 +1757,7 @@
                   <wp:posOffset>3728085</wp:posOffset>
                 </wp:positionV>
                 <wp:extent cx="6145078" cy="3075709"/>
-                <wp:effectExtent l="0" t="0" r="14605" b="10795"/>
+                <wp:effectExtent l="0" t="0" r="27305" b="10795"/>
                 <wp:wrapNone/>
                 <wp:docPr id="16" name="Text Box 16"/>
                 <wp:cNvGraphicFramePr/>
@@ -1585,12 +1793,6 @@
                                 <w:color w:val="FF0000"/>
                               </w:rPr>
                             </w:pPr>
-                            <w:r>
-                              <w:rPr>
-                                <w:color w:val="FF0000"/>
-                              </w:rPr>
-                              <w:t>[copy and paste your figure 1d here]</w:t>
-                            </w:r>
                           </w:p>
                         </w:txbxContent>
                       </wps:txbx>
@@ -1611,7 +1813,7 @@
           </mc:Choice>
           <mc:Fallback>
             <w:pict>
-              <v:shape w14:anchorId="7BCD1256" id="Text Box 16" o:spid="_x0000_s1033" type="#_x0000_t202" style="position:absolute;margin-left:3.25pt;margin-top:293.55pt;width:483.85pt;height:242.2pt;z-index:251673600;visibility:visible;mso-wrap-style:square;mso-height-percent:0;mso-wrap-distance-left:9pt;mso-wrap-distance-top:0;mso-wrap-distance-right:9pt;mso-wrap-distance-bottom:0;mso-position-horizontal:absolute;mso-position-horizontal-relative:text;mso-position-vertical:absolute;mso-position-vertical-relative:text;mso-height-percent:0;mso-height-relative:margin;v-text-anchor:top" o:gfxdata="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" fillcolor="white [3201]" strokecolor="#7f7f7f [1612]" strokeweight=".5pt">
+              <v:shape w14:anchorId="7BCD1256" id="Text Box 16" o:spid="_x0000_s1033" type="#_x0000_t202" style="position:absolute;margin-left:3.25pt;margin-top:293.55pt;width:483.85pt;height:242.2pt;z-index:251673600;visibility:visible;mso-wrap-style:square;mso-height-percent:0;mso-wrap-distance-left:9pt;mso-wrap-distance-top:0;mso-wrap-distance-right:9pt;mso-wrap-distance-bottom:0;mso-position-horizontal:absolute;mso-position-horizontal-relative:text;mso-position-vertical:absolute;mso-position-vertical-relative:text;mso-height-percent:0;mso-height-relative:margin;v-text-anchor:top" o:gfxdata="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" fillcolor="white [3201]" strokecolor="#7f7f7f [1612]" strokeweight=".5pt">
                 <v:textbox>
                   <w:txbxContent>
                     <w:p>
@@ -1621,12 +1823,6 @@
                           <w:color w:val="FF0000"/>
                         </w:rPr>
                       </w:pPr>
-                      <w:r>
-                        <w:rPr>
-                          <w:color w:val="FF0000"/>
-                        </w:rPr>
-                        <w:t>[copy and paste your figure 1d here]</w:t>
-                      </w:r>
                     </w:p>
                   </w:txbxContent>
                 </v:textbox>
@@ -1964,7 +2160,7 @@
         <mc:AlternateContent>
           <mc:Choice Requires="wps">
             <w:drawing>
-              <wp:anchor distT="0" distB="0" distL="114300" distR="114300" simplePos="0" relativeHeight="251686912" behindDoc="0" locked="0" layoutInCell="1" allowOverlap="1" wp14:anchorId="2E2413A3" wp14:editId="39122CA2">
+              <wp:anchor distT="0" distB="0" distL="114300" distR="114300" simplePos="0" relativeHeight="251686912" behindDoc="0" locked="0" layoutInCell="1" allowOverlap="1" wp14:anchorId="2E2413A3" wp14:editId="4A26EBBF">
                 <wp:simplePos x="0" y="0"/>
                 <wp:positionH relativeFrom="column">
                   <wp:posOffset>0</wp:posOffset>
@@ -1973,7 +2169,7 @@
                   <wp:posOffset>-635</wp:posOffset>
                 </wp:positionV>
                 <wp:extent cx="6145078" cy="3075709"/>
-                <wp:effectExtent l="0" t="0" r="14605" b="10795"/>
+                <wp:effectExtent l="0" t="0" r="27305" b="10795"/>
                 <wp:wrapNone/>
                 <wp:docPr id="2071690671" name="Text Box 2071690671"/>
                 <wp:cNvGraphicFramePr/>
@@ -2011,21 +2207,44 @@
                             </w:pPr>
                             <w:r>
                               <w:rPr>
+                                <w:noProof/>
                                 <w:color w:val="FF0000"/>
                               </w:rPr>
-                              <w:t>[copy and paste your figure 1</w:t>
-                            </w:r>
-                            <w:r>
-                              <w:rPr>
-                                <w:color w:val="FF0000"/>
-                              </w:rPr>
-                              <w:t>e</w:t>
-                            </w:r>
-                            <w:r>
-                              <w:rPr>
-                                <w:color w:val="FF0000"/>
-                              </w:rPr>
-                              <w:t xml:space="preserve"> here]</w:t>
+                              <w:drawing>
+                                <wp:inline distT="0" distB="0" distL="0" distR="0" wp14:anchorId="0CDEE809" wp14:editId="3D251E6E">
+                                  <wp:extent cx="5955665" cy="2962275"/>
+                                  <wp:effectExtent l="0" t="0" r="6985" b="9525"/>
+                                  <wp:docPr id="489796597" name="Picture 21" descr="A diagram of a boat&#10;&#10;Description automatically generated"/>
+                                  <wp:cNvGraphicFramePr>
+                                    <a:graphicFrameLocks xmlns:a="http://schemas.openxmlformats.org/drawingml/2006/main" noChangeAspect="1"/>
+                                  </wp:cNvGraphicFramePr>
+                                  <a:graphic xmlns:a="http://schemas.openxmlformats.org/drawingml/2006/main">
+                                    <a:graphicData uri="http://schemas.openxmlformats.org/drawingml/2006/picture">
+                                      <pic:pic xmlns:pic="http://schemas.openxmlformats.org/drawingml/2006/picture">
+                                        <pic:nvPicPr>
+                                          <pic:cNvPr id="489796597" name="Picture 21" descr="A diagram of a boat&#10;&#10;Description automatically generated"/>
+                                          <pic:cNvPicPr/>
+                                        </pic:nvPicPr>
+                                        <pic:blipFill>
+                                          <a:blip r:embed="rId9"/>
+                                          <a:stretch>
+                                            <a:fillRect/>
+                                          </a:stretch>
+                                        </pic:blipFill>
+                                        <pic:spPr>
+                                          <a:xfrm>
+                                            <a:off x="0" y="0"/>
+                                            <a:ext cx="5955665" cy="2962275"/>
+                                          </a:xfrm>
+                                          <a:prstGeom prst="rect">
+                                            <a:avLst/>
+                                          </a:prstGeom>
+                                        </pic:spPr>
+                                      </pic:pic>
+                                    </a:graphicData>
+                                  </a:graphic>
+                                </wp:inline>
+                              </w:drawing>
                             </w:r>
                           </w:p>
                         </w:txbxContent>
@@ -2047,7 +2266,7 @@
           </mc:Choice>
           <mc:Fallback>
             <w:pict>
-              <v:shape w14:anchorId="2E2413A3" id="Text Box 2071690671" o:spid="_x0000_s1034" type="#_x0000_t202" style="position:absolute;margin-left:0;margin-top:-.05pt;width:483.85pt;height:242.2pt;z-index:251686912;visibility:visible;mso-wrap-style:square;mso-height-percent:0;mso-wrap-distance-left:9pt;mso-wrap-distance-top:0;mso-wrap-distance-right:9pt;mso-wrap-distance-bottom:0;mso-position-horizontal:absolute;mso-position-horizontal-relative:text;mso-position-vertical:absolute;mso-position-vertical-relative:text;mso-height-percent:0;mso-height-relative:margin;v-text-anchor:top" o:gfxdata="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" fillcolor="white [3201]" strokecolor="#7f7f7f [1612]" strokeweight=".5pt">
+              <v:shape w14:anchorId="2E2413A3" id="Text Box 2071690671" o:spid="_x0000_s1034" type="#_x0000_t202" style="position:absolute;margin-left:0;margin-top:-.05pt;width:483.85pt;height:242.2pt;z-index:251686912;visibility:visible;mso-wrap-style:square;mso-height-percent:0;mso-wrap-distance-left:9pt;mso-wrap-distance-top:0;mso-wrap-distance-right:9pt;mso-wrap-distance-bottom:0;mso-position-horizontal:absolute;mso-position-horizontal-relative:text;mso-position-vertical:absolute;mso-position-vertical-relative:text;mso-height-percent:0;mso-height-relative:margin;v-text-anchor:top" o:gfxdata="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" fillcolor="white [3201]" strokecolor="#7f7f7f [1612]" strokeweight=".5pt">
                 <v:textbox>
                   <w:txbxContent>
                     <w:p>
@@ -2059,21 +2278,44 @@
                       </w:pPr>
                       <w:r>
                         <w:rPr>
+                          <w:noProof/>
                           <w:color w:val="FF0000"/>
                         </w:rPr>
-                        <w:t>[copy and paste your figure 1</w:t>
-                      </w:r>
-                      <w:r>
-                        <w:rPr>
-                          <w:color w:val="FF0000"/>
-                        </w:rPr>
-                        <w:t>e</w:t>
-                      </w:r>
-                      <w:r>
-                        <w:rPr>
-                          <w:color w:val="FF0000"/>
-                        </w:rPr>
-                        <w:t xml:space="preserve"> here]</w:t>
+                        <w:drawing>
+                          <wp:inline distT="0" distB="0" distL="0" distR="0" wp14:anchorId="0CDEE809" wp14:editId="3D251E6E">
+                            <wp:extent cx="5955665" cy="2962275"/>
+                            <wp:effectExtent l="0" t="0" r="6985" b="9525"/>
+                            <wp:docPr id="489796597" name="Picture 21" descr="A diagram of a boat&#10;&#10;Description automatically generated"/>
+                            <wp:cNvGraphicFramePr>
+                              <a:graphicFrameLocks xmlns:a="http://schemas.openxmlformats.org/drawingml/2006/main" noChangeAspect="1"/>
+                            </wp:cNvGraphicFramePr>
+                            <a:graphic xmlns:a="http://schemas.openxmlformats.org/drawingml/2006/main">
+                              <a:graphicData uri="http://schemas.openxmlformats.org/drawingml/2006/picture">
+                                <pic:pic xmlns:pic="http://schemas.openxmlformats.org/drawingml/2006/picture">
+                                  <pic:nvPicPr>
+                                    <pic:cNvPr id="489796597" name="Picture 21" descr="A diagram of a boat&#10;&#10;Description automatically generated"/>
+                                    <pic:cNvPicPr/>
+                                  </pic:nvPicPr>
+                                  <pic:blipFill>
+                                    <a:blip r:embed="rId9"/>
+                                    <a:stretch>
+                                      <a:fillRect/>
+                                    </a:stretch>
+                                  </pic:blipFill>
+                                  <pic:spPr>
+                                    <a:xfrm>
+                                      <a:off x="0" y="0"/>
+                                      <a:ext cx="5955665" cy="2962275"/>
+                                    </a:xfrm>
+                                    <a:prstGeom prst="rect">
+                                      <a:avLst/>
+                                    </a:prstGeom>
+                                  </pic:spPr>
+                                </pic:pic>
+                              </a:graphicData>
+                            </a:graphic>
+                          </wp:inline>
+                        </w:drawing>
                       </w:r>
                     </w:p>
                   </w:txbxContent>
@@ -2192,7 +2434,19 @@
                                 <w:sz w:val="20"/>
                                 <w:szCs w:val="20"/>
                               </w:rPr>
-                              <w:t>[insert caption here]</w:t>
+                              <w:t xml:space="preserve">P-h diagram for R134a with experimental refrigeration cycle process for the highest refrigerant mass flow rate of </w:t>
+                            </w:r>
+                            <w:r>
+                              <w:rPr>
+                                <w:rFonts w:eastAsia="+mn-ea"/>
+                                <w:i w:val="0"/>
+                                <w:iCs w:val="0"/>
+                                <w:color w:val="000000" w:themeColor="text1"/>
+                                <w:kern w:val="24"/>
+                                <w:sz w:val="20"/>
+                                <w:szCs w:val="20"/>
+                              </w:rPr>
+                              <w:t xml:space="preserve">0.0147 kilograms per second. The red circles represent state points that are annotated with their state numbers. The experimental process states are connected by red process path lines. At states 1, 2 and 5, the refrigerant is in a super-heated vapor state. At state 3 the refrigerant is a subcooled liquid. At state 4, the refrigerant is in a saturated liquid-vapor mixture. </w:t>
                             </w:r>
                           </w:p>
                         </w:txbxContent>
@@ -2211,7 +2465,7 @@
           </mc:Choice>
           <mc:Fallback>
             <w:pict>
-              <v:shape w14:anchorId="09470338" id="Text Box 1761759061" o:spid="_x0000_s1035" type="#_x0000_t202" style="position:absolute;margin-left:0;margin-top:246.6pt;width:483.85pt;height:.05pt;z-index:251687936;visibility:visible;mso-wrap-style:square;mso-wrap-distance-left:9pt;mso-wrap-distance-top:0;mso-wrap-distance-right:9pt;mso-wrap-distance-bottom:0;mso-position-horizontal:absolute;mso-position-horizontal-relative:text;mso-position-vertical:absolute;mso-position-vertical-relative:text;v-text-anchor:top" o:gfxdata="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" stroked="f">
+              <v:shape w14:anchorId="09470338" id="Text Box 1761759061" o:spid="_x0000_s1035" type="#_x0000_t202" style="position:absolute;margin-left:0;margin-top:246.6pt;width:483.85pt;height:.05pt;z-index:251687936;visibility:visible;mso-wrap-style:square;mso-wrap-distance-left:9pt;mso-wrap-distance-top:0;mso-wrap-distance-right:9pt;mso-wrap-distance-bottom:0;mso-position-horizontal:absolute;mso-position-horizontal-relative:text;mso-position-vertical:absolute;mso-position-vertical-relative:text;v-text-anchor:top" o:gfxdata="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" stroked="f">
                 <v:textbox style="mso-fit-shape-to-text:t" inset="0,0,0,0">
                   <w:txbxContent>
                     <w:p>
@@ -2281,7 +2535,19 @@
                           <w:sz w:val="20"/>
                           <w:szCs w:val="20"/>
                         </w:rPr>
-                        <w:t>[insert caption here]</w:t>
+                        <w:t xml:space="preserve">P-h diagram for R134a with experimental refrigeration cycle process for the highest refrigerant mass flow rate of </w:t>
+                      </w:r>
+                      <w:r>
+                        <w:rPr>
+                          <w:rFonts w:eastAsia="+mn-ea"/>
+                          <w:i w:val="0"/>
+                          <w:iCs w:val="0"/>
+                          <w:color w:val="000000" w:themeColor="text1"/>
+                          <w:kern w:val="24"/>
+                          <w:sz w:val="20"/>
+                          <w:szCs w:val="20"/>
+                        </w:rPr>
+                        <w:t xml:space="preserve">0.0147 kilograms per second. The red circles represent state points that are annotated with their state numbers. The experimental process states are connected by red process path lines. At states 1, 2 and 5, the refrigerant is in a super-heated vapor state. At state 3 the refrigerant is a subcooled liquid. At state 4, the refrigerant is in a saturated liquid-vapor mixture. </w:t>
                       </w:r>
                     </w:p>
                   </w:txbxContent>
@@ -2413,7 +2679,7 @@
           </mc:Choice>
           <mc:Fallback>
             <w:pict>
-              <v:shape w14:anchorId="408E4A63" id="_x0000_s1036" type="#_x0000_t202" style="position:absolute;margin-left:0;margin-top:52.45pt;width:470.55pt;height:149.1pt;z-index:251689984;visibility:visible;mso-wrap-style:square;mso-height-percent:0;mso-wrap-distance-left:9pt;mso-wrap-distance-top:0;mso-wrap-distance-right:9pt;mso-wrap-distance-bottom:0;mso-position-horizontal:absolute;mso-position-horizontal-relative:text;mso-position-vertical:absolute;mso-position-vertical-relative:text;mso-height-percent:0;mso-height-relative:margin;v-text-anchor:top" o:gfxdata="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" fillcolor="white [3201]" strokeweight=".5pt">
+              <v:shape w14:anchorId="408E4A63" id="_x0000_s1036" type="#_x0000_t202" style="position:absolute;margin-left:0;margin-top:52.45pt;width:470.55pt;height:149.1pt;z-index:251689984;visibility:visible;mso-wrap-style:square;mso-height-percent:0;mso-wrap-distance-left:9pt;mso-wrap-distance-top:0;mso-wrap-distance-right:9pt;mso-wrap-distance-bottom:0;mso-position-horizontal:absolute;mso-position-horizontal-relative:text;mso-position-vertical:absolute;mso-position-vertical-relative:text;mso-height-percent:0;mso-height-relative:margin;v-text-anchor:top" o:gfxdata="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" fillcolor="white [3201]" strokeweight=".5pt">
                 <v:textbox>
                   <w:txbxContent>
                     <w:p>
@@ -2538,7 +2804,7 @@
           </mc:Choice>
           <mc:Fallback>
             <w:pict>
-              <v:shape w14:anchorId="019728A2" id="Text Box 2" o:spid="_x0000_s1037" type="#_x0000_t202" style="position:absolute;margin-left:0;margin-top:38.3pt;width:470.55pt;height:93.45pt;z-index:251691008;visibility:visible;mso-wrap-style:square;mso-wrap-distance-left:9pt;mso-wrap-distance-top:0;mso-wrap-distance-right:9pt;mso-wrap-distance-bottom:0;mso-position-horizontal:absolute;mso-position-horizontal-relative:text;mso-position-vertical:absolute;mso-position-vertical-relative:text;v-text-anchor:top" o:gfxdata="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" fillcolor="white [3201]" strokeweight=".5pt">
+              <v:shape w14:anchorId="019728A2" id="Text Box 2" o:spid="_x0000_s1037" type="#_x0000_t202" style="position:absolute;margin-left:0;margin-top:38.3pt;width:470.55pt;height:93.45pt;z-index:251691008;visibility:visible;mso-wrap-style:square;mso-wrap-distance-left:9pt;mso-wrap-distance-top:0;mso-wrap-distance-right:9pt;mso-wrap-distance-bottom:0;mso-position-horizontal:absolute;mso-position-horizontal-relative:text;mso-position-vertical:absolute;mso-position-vertical-relative:text;v-text-anchor:top" o:gfxdata="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" fillcolor="white [3201]" strokeweight=".5pt">
                 <v:textbox>
                   <w:txbxContent>
                     <w:p>
@@ -2660,7 +2926,7 @@
           </mc:Choice>
           <mc:Fallback>
             <w:pict>
-              <v:shape w14:anchorId="1B217DB5" id="_x0000_s1038" type="#_x0000_t202" style="position:absolute;margin-left:5.1pt;margin-top:83.55pt;width:470.55pt;height:171.4pt;z-index:251693056;visibility:visible;mso-wrap-style:square;mso-height-percent:0;mso-wrap-distance-left:9pt;mso-wrap-distance-top:0;mso-wrap-distance-right:9pt;mso-wrap-distance-bottom:0;mso-position-horizontal:absolute;mso-position-horizontal-relative:text;mso-position-vertical:absolute;mso-position-vertical-relative:text;mso-height-percent:0;mso-height-relative:margin;v-text-anchor:top" o:gfxdata="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" fillcolor="white [3201]" strokeweight=".5pt">
+              <v:shape w14:anchorId="1B217DB5" id="_x0000_s1038" type="#_x0000_t202" style="position:absolute;margin-left:5.1pt;margin-top:83.55pt;width:470.55pt;height:171.4pt;z-index:251693056;visibility:visible;mso-wrap-style:square;mso-height-percent:0;mso-wrap-distance-left:9pt;mso-wrap-distance-top:0;mso-wrap-distance-right:9pt;mso-wrap-distance-bottom:0;mso-position-horizontal:absolute;mso-position-horizontal-relative:text;mso-position-vertical:absolute;mso-position-vertical-relative:text;mso-height-percent:0;mso-height-relative:margin;v-text-anchor:top" o:gfxdata="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" fillcolor="white [3201]" strokeweight=".5pt">
                 <v:textbox>
                   <w:txbxContent>
                     <w:p>
@@ -2883,9 +3149,9 @@
       </w:pPr>
     </w:p>
     <w:sectPr>
-      <w:headerReference w:type="default" r:id="rId7"/>
-      <w:footerReference w:type="even" r:id="rId8"/>
-      <w:footerReference w:type="default" r:id="rId9"/>
+      <w:headerReference w:type="default" r:id="rId10"/>
+      <w:footerReference w:type="even" r:id="rId11"/>
+      <w:footerReference w:type="default" r:id="rId12"/>
       <w:pgSz w:w="12240" w:h="15840"/>
       <w:pgMar w:top="1080" w:right="1440" w:bottom="1080" w:left="1440" w:header="720" w:footer="720" w:gutter="0"/>
       <w:cols w:space="720"/>
@@ -2895,7 +3161,7 @@
 </file>
 
 <file path=word/endnotes.xml><?xml version="1.0" encoding="utf-8"?>
-<w:endnotes xmlns:wpc="http://schemas.microsoft.com/office/word/2010/wordprocessingCanvas" xmlns:cx="http://schemas.microsoft.com/office/drawing/2014/chartex" xmlns:cx1="http://schemas.microsoft.com/office/drawing/2015/9/8/chartex" xmlns:cx2="http://schemas.microsoft.com/office/drawing/2015/10/21/chartex" xmlns:cx3="http://schemas.microsoft.com/office/drawing/2016/5/9/chartex" xmlns:cx4="http://schemas.microsoft.com/office/drawing/2016/5/10/chartex" xmlns:cx5="http://schemas.microsoft.com/office/drawing/2016/5/11/chartex" xmlns:cx6="http://schemas.microsoft.com/office/drawing/2016/5/12/chartex" xmlns:cx7="http://schemas.microsoft.com/office/drawing/2016/5/13/chartex" xmlns:cx8="http://schemas.microsoft.com/office/drawing/2016/5/14/chartex" xmlns:mc="http://schemas.openxmlformats.org/markup-compatibility/2006" xmlns:aink="http://schemas.microsoft.com/office/drawing/2016/ink" xmlns:am3d="http://schemas.microsoft.com/office/drawing/2017/model3d" xmlns:o="urn:schemas-microsoft-com:office:office" xmlns:oel="http://schemas.microsoft.com/office/2019/extlst" xmlns:r="http://schemas.openxmlformats.org/officeDocument/2006/relationships" xmlns:m="http://schemas.openxmlformats.org/officeDocument/2006/math" xmlns:v="urn:schemas-microsoft-com:vml" xmlns:wp14="http://schemas.microsoft.com/office/word/2010/wordprocessingDrawing" xmlns:wp="http://schemas.openxmlformats.org/drawingml/2006/wordprocessingDrawing" xmlns:w10="urn:schemas-microsoft-com:office:word" xmlns:w="http://schemas.openxmlformats.org/wordprocessingml/2006/main" xmlns:w14="http://schemas.microsoft.com/office/word/2010/wordml" xmlns:w15="http://schemas.microsoft.com/office/word/2012/wordml" xmlns:w16cex="http://schemas.microsoft.com/office/word/2018/wordml/cex" xmlns:w16cid="http://schemas.microsoft.com/office/word/2016/wordml/cid" xmlns:w16="http://schemas.microsoft.com/office/word/2018/wordml" xmlns:w16sdtdh="http://schemas.microsoft.com/office/word/2020/wordml/sdtdatahash" xmlns:w16se="http://schemas.microsoft.com/office/word/2015/wordml/symex" xmlns:wpg="http://schemas.microsoft.com/office/word/2010/wordprocessingGroup" xmlns:wpi="http://schemas.microsoft.com/office/word/2010/wordprocessingInk" xmlns:wne="http://schemas.microsoft.com/office/word/2006/wordml" xmlns:wps="http://schemas.microsoft.com/office/word/2010/wordprocessingShape" mc:Ignorable="w14 w15 w16se w16cid w16 w16cex w16sdtdh wp14">
+<w:endnotes xmlns:wpc="http://schemas.microsoft.com/office/word/2010/wordprocessingCanvas" xmlns:cx="http://schemas.microsoft.com/office/drawing/2014/chartex" xmlns:cx1="http://schemas.microsoft.com/office/drawing/2015/9/8/chartex" xmlns:cx2="http://schemas.microsoft.com/office/drawing/2015/10/21/chartex" xmlns:cx3="http://schemas.microsoft.com/office/drawing/2016/5/9/chartex" xmlns:cx4="http://schemas.microsoft.com/office/drawing/2016/5/10/chartex" xmlns:cx5="http://schemas.microsoft.com/office/drawing/2016/5/11/chartex" xmlns:cx6="http://schemas.microsoft.com/office/drawing/2016/5/12/chartex" xmlns:cx7="http://schemas.microsoft.com/office/drawing/2016/5/13/chartex" xmlns:cx8="http://schemas.microsoft.com/office/drawing/2016/5/14/chartex" xmlns:mc="http://schemas.openxmlformats.org/markup-compatibility/2006" xmlns:aink="http://schemas.microsoft.com/office/drawing/2016/ink" xmlns:am3d="http://schemas.microsoft.com/office/drawing/2017/model3d" xmlns:o="urn:schemas-microsoft-com:office:office" xmlns:oel="http://schemas.microsoft.com/office/2019/extlst" xmlns:r="http://schemas.openxmlformats.org/officeDocument/2006/relationships" xmlns:m="http://schemas.openxmlformats.org/officeDocument/2006/math" xmlns:v="urn:schemas-microsoft-com:vml" xmlns:wp14="http://schemas.microsoft.com/office/word/2010/wordprocessingDrawing" xmlns:wp="http://schemas.openxmlformats.org/drawingml/2006/wordprocessingDrawing" xmlns:w10="urn:schemas-microsoft-com:office:word" xmlns:w="http://schemas.openxmlformats.org/wordprocessingml/2006/main" xmlns:w14="http://schemas.microsoft.com/office/word/2010/wordml" xmlns:w15="http://schemas.microsoft.com/office/word/2012/wordml" xmlns:w16cex="http://schemas.microsoft.com/office/word/2018/wordml/cex" xmlns:w16cid="http://schemas.microsoft.com/office/word/2016/wordml/cid" xmlns:w16="http://schemas.microsoft.com/office/word/2018/wordml" xmlns:w16du="http://schemas.microsoft.com/office/word/2023/wordml/word16du" xmlns:w16sdtdh="http://schemas.microsoft.com/office/word/2020/wordml/sdtdatahash" xmlns:w16se="http://schemas.microsoft.com/office/word/2015/wordml/symex" xmlns:wpg="http://schemas.microsoft.com/office/word/2010/wordprocessingGroup" xmlns:wpi="http://schemas.microsoft.com/office/word/2010/wordprocessingInk" xmlns:wne="http://schemas.microsoft.com/office/word/2006/wordml" xmlns:wps="http://schemas.microsoft.com/office/word/2010/wordprocessingShape" mc:Ignorable="w14 w15 w16se w16cid w16 w16cex w16sdtdh w16du wp14">
   <w:endnote w:type="separator" w:id="-1">
     <w:p>
       <w:r>
@@ -2914,7 +3180,7 @@
 </file>
 
 <file path=word/footer1.xml><?xml version="1.0" encoding="utf-8"?>
-<w:ftr xmlns:wpc="http://schemas.microsoft.com/office/word/2010/wordprocessingCanvas" xmlns:cx="http://schemas.microsoft.com/office/drawing/2014/chartex" xmlns:cx1="http://schemas.microsoft.com/office/drawing/2015/9/8/chartex" xmlns:cx2="http://schemas.microsoft.com/office/drawing/2015/10/21/chartex" xmlns:cx3="http://schemas.microsoft.com/office/drawing/2016/5/9/chartex" xmlns:cx4="http://schemas.microsoft.com/office/drawing/2016/5/10/chartex" xmlns:cx5="http://schemas.microsoft.com/office/drawing/2016/5/11/chartex" xmlns:cx6="http://schemas.microsoft.com/office/drawing/2016/5/12/chartex" xmlns:cx7="http://schemas.microsoft.com/office/drawing/2016/5/13/chartex" xmlns:cx8="http://schemas.microsoft.com/office/drawing/2016/5/14/chartex" xmlns:mc="http://schemas.openxmlformats.org/markup-compatibility/2006" xmlns:aink="http://schemas.microsoft.com/office/drawing/2016/ink" xmlns:am3d="http://schemas.microsoft.com/office/drawing/2017/model3d" xmlns:o="urn:schemas-microsoft-com:office:office" xmlns:oel="http://schemas.microsoft.com/office/2019/extlst" xmlns:r="http://schemas.openxmlformats.org/officeDocument/2006/relationships" xmlns:m="http://schemas.openxmlformats.org/officeDocument/2006/math" xmlns:v="urn:schemas-microsoft-com:vml" xmlns:wp14="http://schemas.microsoft.com/office/word/2010/wordprocessingDrawing" xmlns:wp="http://schemas.openxmlformats.org/drawingml/2006/wordprocessingDrawing" xmlns:w10="urn:schemas-microsoft-com:office:word" xmlns:w="http://schemas.openxmlformats.org/wordprocessingml/2006/main" xmlns:w14="http://schemas.microsoft.com/office/word/2010/wordml" xmlns:w15="http://schemas.microsoft.com/office/word/2012/wordml" xmlns:w16cex="http://schemas.microsoft.com/office/word/2018/wordml/cex" xmlns:w16cid="http://schemas.microsoft.com/office/word/2016/wordml/cid" xmlns:w16="http://schemas.microsoft.com/office/word/2018/wordml" xmlns:w16sdtdh="http://schemas.microsoft.com/office/word/2020/wordml/sdtdatahash" xmlns:w16se="http://schemas.microsoft.com/office/word/2015/wordml/symex" xmlns:wpg="http://schemas.microsoft.com/office/word/2010/wordprocessingGroup" xmlns:wpi="http://schemas.microsoft.com/office/word/2010/wordprocessingInk" xmlns:wne="http://schemas.microsoft.com/office/word/2006/wordml" xmlns:wps="http://schemas.microsoft.com/office/word/2010/wordprocessingShape" mc:Ignorable="w14 w15 w16se w16cid w16 w16cex w16sdtdh wp14">
+<w:ftr xmlns:wpc="http://schemas.microsoft.com/office/word/2010/wordprocessingCanvas" xmlns:cx="http://schemas.microsoft.com/office/drawing/2014/chartex" xmlns:cx1="http://schemas.microsoft.com/office/drawing/2015/9/8/chartex" xmlns:cx2="http://schemas.microsoft.com/office/drawing/2015/10/21/chartex" xmlns:cx3="http://schemas.microsoft.com/office/drawing/2016/5/9/chartex" xmlns:cx4="http://schemas.microsoft.com/office/drawing/2016/5/10/chartex" xmlns:cx5="http://schemas.microsoft.com/office/drawing/2016/5/11/chartex" xmlns:cx6="http://schemas.microsoft.com/office/drawing/2016/5/12/chartex" xmlns:cx7="http://schemas.microsoft.com/office/drawing/2016/5/13/chartex" xmlns:cx8="http://schemas.microsoft.com/office/drawing/2016/5/14/chartex" xmlns:mc="http://schemas.openxmlformats.org/markup-compatibility/2006" xmlns:aink="http://schemas.microsoft.com/office/drawing/2016/ink" xmlns:am3d="http://schemas.microsoft.com/office/drawing/2017/model3d" xmlns:o="urn:schemas-microsoft-com:office:office" xmlns:oel="http://schemas.microsoft.com/office/2019/extlst" xmlns:r="http://schemas.openxmlformats.org/officeDocument/2006/relationships" xmlns:m="http://schemas.openxmlformats.org/officeDocument/2006/math" xmlns:v="urn:schemas-microsoft-com:vml" xmlns:wp14="http://schemas.microsoft.com/office/word/2010/wordprocessingDrawing" xmlns:wp="http://schemas.openxmlformats.org/drawingml/2006/wordprocessingDrawing" xmlns:w10="urn:schemas-microsoft-com:office:word" xmlns:w="http://schemas.openxmlformats.org/wordprocessingml/2006/main" xmlns:w14="http://schemas.microsoft.com/office/word/2010/wordml" xmlns:w15="http://schemas.microsoft.com/office/word/2012/wordml" xmlns:w16cex="http://schemas.microsoft.com/office/word/2018/wordml/cex" xmlns:w16cid="http://schemas.microsoft.com/office/word/2016/wordml/cid" xmlns:w16="http://schemas.microsoft.com/office/word/2018/wordml" xmlns:w16du="http://schemas.microsoft.com/office/word/2023/wordml/word16du" xmlns:w16sdtdh="http://schemas.microsoft.com/office/word/2020/wordml/sdtdatahash" xmlns:w16se="http://schemas.microsoft.com/office/word/2015/wordml/symex" xmlns:wpg="http://schemas.microsoft.com/office/word/2010/wordprocessingGroup" xmlns:wpi="http://schemas.microsoft.com/office/word/2010/wordprocessingInk" xmlns:wne="http://schemas.microsoft.com/office/word/2006/wordml" xmlns:wps="http://schemas.microsoft.com/office/word/2010/wordprocessingShape" mc:Ignorable="w14 w15 w16se w16cid w16 w16cex w16sdtdh w16du wp14">
   <w:sdt>
     <w:sdtPr>
       <w:rPr>
@@ -2965,7 +3231,7 @@
 </file>
 
 <file path=word/footer2.xml><?xml version="1.0" encoding="utf-8"?>
-<w:ftr xmlns:wpc="http://schemas.microsoft.com/office/word/2010/wordprocessingCanvas" xmlns:cx="http://schemas.microsoft.com/office/drawing/2014/chartex" xmlns:cx1="http://schemas.microsoft.com/office/drawing/2015/9/8/chartex" xmlns:cx2="http://schemas.microsoft.com/office/drawing/2015/10/21/chartex" xmlns:cx3="http://schemas.microsoft.com/office/drawing/2016/5/9/chartex" xmlns:cx4="http://schemas.microsoft.com/office/drawing/2016/5/10/chartex" xmlns:cx5="http://schemas.microsoft.com/office/drawing/2016/5/11/chartex" xmlns:cx6="http://schemas.microsoft.com/office/drawing/2016/5/12/chartex" xmlns:cx7="http://schemas.microsoft.com/office/drawing/2016/5/13/chartex" xmlns:cx8="http://schemas.microsoft.com/office/drawing/2016/5/14/chartex" xmlns:mc="http://schemas.openxmlformats.org/markup-compatibility/2006" xmlns:aink="http://schemas.microsoft.com/office/drawing/2016/ink" xmlns:am3d="http://schemas.microsoft.com/office/drawing/2017/model3d" xmlns:o="urn:schemas-microsoft-com:office:office" xmlns:oel="http://schemas.microsoft.com/office/2019/extlst" xmlns:r="http://schemas.openxmlformats.org/officeDocument/2006/relationships" xmlns:m="http://schemas.openxmlformats.org/officeDocument/2006/math" xmlns:v="urn:schemas-microsoft-com:vml" xmlns:wp14="http://schemas.microsoft.com/office/word/2010/wordprocessingDrawing" xmlns:wp="http://schemas.openxmlformats.org/drawingml/2006/wordprocessingDrawing" xmlns:w10="urn:schemas-microsoft-com:office:word" xmlns:w="http://schemas.openxmlformats.org/wordprocessingml/2006/main" xmlns:w14="http://schemas.microsoft.com/office/word/2010/wordml" xmlns:w15="http://schemas.microsoft.com/office/word/2012/wordml" xmlns:w16cex="http://schemas.microsoft.com/office/word/2018/wordml/cex" xmlns:w16cid="http://schemas.microsoft.com/office/word/2016/wordml/cid" xmlns:w16="http://schemas.microsoft.com/office/word/2018/wordml" xmlns:w16sdtdh="http://schemas.microsoft.com/office/word/2020/wordml/sdtdatahash" xmlns:w16se="http://schemas.microsoft.com/office/word/2015/wordml/symex" xmlns:wpg="http://schemas.microsoft.com/office/word/2010/wordprocessingGroup" xmlns:wpi="http://schemas.microsoft.com/office/word/2010/wordprocessingInk" xmlns:wne="http://schemas.microsoft.com/office/word/2006/wordml" xmlns:wps="http://schemas.microsoft.com/office/word/2010/wordprocessingShape" mc:Ignorable="w14 w15 w16se w16cid w16 w16cex w16sdtdh wp14">
+<w:ftr xmlns:wpc="http://schemas.microsoft.com/office/word/2010/wordprocessingCanvas" xmlns:cx="http://schemas.microsoft.com/office/drawing/2014/chartex" xmlns:cx1="http://schemas.microsoft.com/office/drawing/2015/9/8/chartex" xmlns:cx2="http://schemas.microsoft.com/office/drawing/2015/10/21/chartex" xmlns:cx3="http://schemas.microsoft.com/office/drawing/2016/5/9/chartex" xmlns:cx4="http://schemas.microsoft.com/office/drawing/2016/5/10/chartex" xmlns:cx5="http://schemas.microsoft.com/office/drawing/2016/5/11/chartex" xmlns:cx6="http://schemas.microsoft.com/office/drawing/2016/5/12/chartex" xmlns:cx7="http://schemas.microsoft.com/office/drawing/2016/5/13/chartex" xmlns:cx8="http://schemas.microsoft.com/office/drawing/2016/5/14/chartex" xmlns:mc="http://schemas.openxmlformats.org/markup-compatibility/2006" xmlns:aink="http://schemas.microsoft.com/office/drawing/2016/ink" xmlns:am3d="http://schemas.microsoft.com/office/drawing/2017/model3d" xmlns:o="urn:schemas-microsoft-com:office:office" xmlns:oel="http://schemas.microsoft.com/office/2019/extlst" xmlns:r="http://schemas.openxmlformats.org/officeDocument/2006/relationships" xmlns:m="http://schemas.openxmlformats.org/officeDocument/2006/math" xmlns:v="urn:schemas-microsoft-com:vml" xmlns:wp14="http://schemas.microsoft.com/office/word/2010/wordprocessingDrawing" xmlns:wp="http://schemas.openxmlformats.org/drawingml/2006/wordprocessingDrawing" xmlns:w10="urn:schemas-microsoft-com:office:word" xmlns:w="http://schemas.openxmlformats.org/wordprocessingml/2006/main" xmlns:w14="http://schemas.microsoft.com/office/word/2010/wordml" xmlns:w15="http://schemas.microsoft.com/office/word/2012/wordml" xmlns:w16cex="http://schemas.microsoft.com/office/word/2018/wordml/cex" xmlns:w16cid="http://schemas.microsoft.com/office/word/2016/wordml/cid" xmlns:w16="http://schemas.microsoft.com/office/word/2018/wordml" xmlns:w16du="http://schemas.microsoft.com/office/word/2023/wordml/word16du" xmlns:w16sdtdh="http://schemas.microsoft.com/office/word/2020/wordml/sdtdatahash" xmlns:w16se="http://schemas.microsoft.com/office/word/2015/wordml/symex" xmlns:wpg="http://schemas.microsoft.com/office/word/2010/wordprocessingGroup" xmlns:wpi="http://schemas.microsoft.com/office/word/2010/wordprocessingInk" xmlns:wne="http://schemas.microsoft.com/office/word/2006/wordml" xmlns:wps="http://schemas.microsoft.com/office/word/2010/wordprocessingShape" mc:Ignorable="w14 w15 w16se w16cid w16 w16cex w16sdtdh w16du wp14">
   <w:sdt>
     <w:sdtPr>
       <w:rPr>
@@ -3029,7 +3295,7 @@
 </file>
 
 <file path=word/footnotes.xml><?xml version="1.0" encoding="utf-8"?>
-<w:footnotes xmlns:wpc="http://schemas.microsoft.com/office/word/2010/wordprocessingCanvas" xmlns:cx="http://schemas.microsoft.com/office/drawing/2014/chartex" xmlns:cx1="http://schemas.microsoft.com/office/drawing/2015/9/8/chartex" xmlns:cx2="http://schemas.microsoft.com/office/drawing/2015/10/21/chartex" xmlns:cx3="http://schemas.microsoft.com/office/drawing/2016/5/9/chartex" xmlns:cx4="http://schemas.microsoft.com/office/drawing/2016/5/10/chartex" xmlns:cx5="http://schemas.microsoft.com/office/drawing/2016/5/11/chartex" xmlns:cx6="http://schemas.microsoft.com/office/drawing/2016/5/12/chartex" xmlns:cx7="http://schemas.microsoft.com/office/drawing/2016/5/13/chartex" xmlns:cx8="http://schemas.microsoft.com/office/drawing/2016/5/14/chartex" xmlns:mc="http://schemas.openxmlformats.org/markup-compatibility/2006" xmlns:aink="http://schemas.microsoft.com/office/drawing/2016/ink" xmlns:am3d="http://schemas.microsoft.com/office/drawing/2017/model3d" xmlns:o="urn:schemas-microsoft-com:office:office" xmlns:oel="http://schemas.microsoft.com/office/2019/extlst" xmlns:r="http://schemas.openxmlformats.org/officeDocument/2006/relationships" xmlns:m="http://schemas.openxmlformats.org/officeDocument/2006/math" xmlns:v="urn:schemas-microsoft-com:vml" xmlns:wp14="http://schemas.microsoft.com/office/word/2010/wordprocessingDrawing" xmlns:wp="http://schemas.openxmlformats.org/drawingml/2006/wordprocessingDrawing" xmlns:w10="urn:schemas-microsoft-com:office:word" xmlns:w="http://schemas.openxmlformats.org/wordprocessingml/2006/main" xmlns:w14="http://schemas.microsoft.com/office/word/2010/wordml" xmlns:w15="http://schemas.microsoft.com/office/word/2012/wordml" xmlns:w16cex="http://schemas.microsoft.com/office/word/2018/wordml/cex" xmlns:w16cid="http://schemas.microsoft.com/office/word/2016/wordml/cid" xmlns:w16="http://schemas.microsoft.com/office/word/2018/wordml" xmlns:w16sdtdh="http://schemas.microsoft.com/office/word/2020/wordml/sdtdatahash" xmlns:w16se="http://schemas.microsoft.com/office/word/2015/wordml/symex" xmlns:wpg="http://schemas.microsoft.com/office/word/2010/wordprocessingGroup" xmlns:wpi="http://schemas.microsoft.com/office/word/2010/wordprocessingInk" xmlns:wne="http://schemas.microsoft.com/office/word/2006/wordml" xmlns:wps="http://schemas.microsoft.com/office/word/2010/wordprocessingShape" mc:Ignorable="w14 w15 w16se w16cid w16 w16cex w16sdtdh wp14">
+<w:footnotes xmlns:wpc="http://schemas.microsoft.com/office/word/2010/wordprocessingCanvas" xmlns:cx="http://schemas.microsoft.com/office/drawing/2014/chartex" xmlns:cx1="http://schemas.microsoft.com/office/drawing/2015/9/8/chartex" xmlns:cx2="http://schemas.microsoft.com/office/drawing/2015/10/21/chartex" xmlns:cx3="http://schemas.microsoft.com/office/drawing/2016/5/9/chartex" xmlns:cx4="http://schemas.microsoft.com/office/drawing/2016/5/10/chartex" xmlns:cx5="http://schemas.microsoft.com/office/drawing/2016/5/11/chartex" xmlns:cx6="http://schemas.microsoft.com/office/drawing/2016/5/12/chartex" xmlns:cx7="http://schemas.microsoft.com/office/drawing/2016/5/13/chartex" xmlns:cx8="http://schemas.microsoft.com/office/drawing/2016/5/14/chartex" xmlns:mc="http://schemas.openxmlformats.org/markup-compatibility/2006" xmlns:aink="http://schemas.microsoft.com/office/drawing/2016/ink" xmlns:am3d="http://schemas.microsoft.com/office/drawing/2017/model3d" xmlns:o="urn:schemas-microsoft-com:office:office" xmlns:oel="http://schemas.microsoft.com/office/2019/extlst" xmlns:r="http://schemas.openxmlformats.org/officeDocument/2006/relationships" xmlns:m="http://schemas.openxmlformats.org/officeDocument/2006/math" xmlns:v="urn:schemas-microsoft-com:vml" xmlns:wp14="http://schemas.microsoft.com/office/word/2010/wordprocessingDrawing" xmlns:wp="http://schemas.openxmlformats.org/drawingml/2006/wordprocessingDrawing" xmlns:w10="urn:schemas-microsoft-com:office:word" xmlns:w="http://schemas.openxmlformats.org/wordprocessingml/2006/main" xmlns:w14="http://schemas.microsoft.com/office/word/2010/wordml" xmlns:w15="http://schemas.microsoft.com/office/word/2012/wordml" xmlns:w16cex="http://schemas.microsoft.com/office/word/2018/wordml/cex" xmlns:w16cid="http://schemas.microsoft.com/office/word/2016/wordml/cid" xmlns:w16="http://schemas.microsoft.com/office/word/2018/wordml" xmlns:w16du="http://schemas.microsoft.com/office/word/2023/wordml/word16du" xmlns:w16sdtdh="http://schemas.microsoft.com/office/word/2020/wordml/sdtdatahash" xmlns:w16se="http://schemas.microsoft.com/office/word/2015/wordml/symex" xmlns:wpg="http://schemas.microsoft.com/office/word/2010/wordprocessingGroup" xmlns:wpi="http://schemas.microsoft.com/office/word/2010/wordprocessingInk" xmlns:wne="http://schemas.microsoft.com/office/word/2006/wordml" xmlns:wps="http://schemas.microsoft.com/office/word/2010/wordprocessingShape" mc:Ignorable="w14 w15 w16se w16cid w16 w16cex w16sdtdh w16du wp14">
   <w:footnote w:type="separator" w:id="-1">
     <w:p>
       <w:r>
@@ -3048,7 +3314,7 @@
 </file>
 
 <file path=word/header1.xml><?xml version="1.0" encoding="utf-8"?>
-<w:hdr xmlns:wpc="http://schemas.microsoft.com/office/word/2010/wordprocessingCanvas" xmlns:cx="http://schemas.microsoft.com/office/drawing/2014/chartex" xmlns:cx1="http://schemas.microsoft.com/office/drawing/2015/9/8/chartex" xmlns:cx2="http://schemas.microsoft.com/office/drawing/2015/10/21/chartex" xmlns:cx3="http://schemas.microsoft.com/office/drawing/2016/5/9/chartex" xmlns:cx4="http://schemas.microsoft.com/office/drawing/2016/5/10/chartex" xmlns:cx5="http://schemas.microsoft.com/office/drawing/2016/5/11/chartex" xmlns:cx6="http://schemas.microsoft.com/office/drawing/2016/5/12/chartex" xmlns:cx7="http://schemas.microsoft.com/office/drawing/2016/5/13/chartex" xmlns:cx8="http://schemas.microsoft.com/office/drawing/2016/5/14/chartex" xmlns:mc="http://schemas.openxmlformats.org/markup-compatibility/2006" xmlns:aink="http://schemas.microsoft.com/office/drawing/2016/ink" xmlns:am3d="http://schemas.microsoft.com/office/drawing/2017/model3d" xmlns:o="urn:schemas-microsoft-com:office:office" xmlns:oel="http://schemas.microsoft.com/office/2019/extlst" xmlns:r="http://schemas.openxmlformats.org/officeDocument/2006/relationships" xmlns:m="http://schemas.openxmlformats.org/officeDocument/2006/math" xmlns:v="urn:schemas-microsoft-com:vml" xmlns:wp14="http://schemas.microsoft.com/office/word/2010/wordprocessingDrawing" xmlns:wp="http://schemas.openxmlformats.org/drawingml/2006/wordprocessingDrawing" xmlns:w10="urn:schemas-microsoft-com:office:word" xmlns:w="http://schemas.openxmlformats.org/wordprocessingml/2006/main" xmlns:w14="http://schemas.microsoft.com/office/word/2010/wordml" xmlns:w15="http://schemas.microsoft.com/office/word/2012/wordml" xmlns:w16cex="http://schemas.microsoft.com/office/word/2018/wordml/cex" xmlns:w16cid="http://schemas.microsoft.com/office/word/2016/wordml/cid" xmlns:w16="http://schemas.microsoft.com/office/word/2018/wordml" xmlns:w16sdtdh="http://schemas.microsoft.com/office/word/2020/wordml/sdtdatahash" xmlns:w16se="http://schemas.microsoft.com/office/word/2015/wordml/symex" xmlns:wpg="http://schemas.microsoft.com/office/word/2010/wordprocessingGroup" xmlns:wpi="http://schemas.microsoft.com/office/word/2010/wordprocessingInk" xmlns:wne="http://schemas.microsoft.com/office/word/2006/wordml" xmlns:wps="http://schemas.microsoft.com/office/word/2010/wordprocessingShape" mc:Ignorable="w14 w15 w16se w16cid w16 w16cex w16sdtdh wp14">
+<w:hdr xmlns:wpc="http://schemas.microsoft.com/office/word/2010/wordprocessingCanvas" xmlns:cx="http://schemas.microsoft.com/office/drawing/2014/chartex" xmlns:cx1="http://schemas.microsoft.com/office/drawing/2015/9/8/chartex" xmlns:cx2="http://schemas.microsoft.com/office/drawing/2015/10/21/chartex" xmlns:cx3="http://schemas.microsoft.com/office/drawing/2016/5/9/chartex" xmlns:cx4="http://schemas.microsoft.com/office/drawing/2016/5/10/chartex" xmlns:cx5="http://schemas.microsoft.com/office/drawing/2016/5/11/chartex" xmlns:cx6="http://schemas.microsoft.com/office/drawing/2016/5/12/chartex" xmlns:cx7="http://schemas.microsoft.com/office/drawing/2016/5/13/chartex" xmlns:cx8="http://schemas.microsoft.com/office/drawing/2016/5/14/chartex" xmlns:mc="http://schemas.openxmlformats.org/markup-compatibility/2006" xmlns:aink="http://schemas.microsoft.com/office/drawing/2016/ink" xmlns:am3d="http://schemas.microsoft.com/office/drawing/2017/model3d" xmlns:o="urn:schemas-microsoft-com:office:office" xmlns:oel="http://schemas.microsoft.com/office/2019/extlst" xmlns:r="http://schemas.openxmlformats.org/officeDocument/2006/relationships" xmlns:m="http://schemas.openxmlformats.org/officeDocument/2006/math" xmlns:v="urn:schemas-microsoft-com:vml" xmlns:wp14="http://schemas.microsoft.com/office/word/2010/wordprocessingDrawing" xmlns:wp="http://schemas.openxmlformats.org/drawingml/2006/wordprocessingDrawing" xmlns:w10="urn:schemas-microsoft-com:office:word" xmlns:w="http://schemas.openxmlformats.org/wordprocessingml/2006/main" xmlns:w14="http://schemas.microsoft.com/office/word/2010/wordml" xmlns:w15="http://schemas.microsoft.com/office/word/2012/wordml" xmlns:w16cex="http://schemas.microsoft.com/office/word/2018/wordml/cex" xmlns:w16cid="http://schemas.microsoft.com/office/word/2016/wordml/cid" xmlns:w16="http://schemas.microsoft.com/office/word/2018/wordml" xmlns:w16du="http://schemas.microsoft.com/office/word/2023/wordml/word16du" xmlns:w16sdtdh="http://schemas.microsoft.com/office/word/2020/wordml/sdtdatahash" xmlns:w16se="http://schemas.microsoft.com/office/word/2015/wordml/symex" xmlns:wpg="http://schemas.microsoft.com/office/word/2010/wordprocessingGroup" xmlns:wpi="http://schemas.microsoft.com/office/word/2010/wordprocessingInk" xmlns:wne="http://schemas.microsoft.com/office/word/2006/wordml" xmlns:wps="http://schemas.microsoft.com/office/word/2010/wordprocessingShape" mc:Ignorable="w14 w15 w16se w16cid w16 w16cex w16sdtdh w16du wp14">
   <w:p>
     <w:pPr>
       <w:pStyle w:val="Header"/>
@@ -3161,7 +3427,7 @@
 </file>
 
 <file path=word/numbering.xml><?xml version="1.0" encoding="utf-8"?>
-<w:numbering xmlns:wpc="http://schemas.microsoft.com/office/word/2010/wordprocessingCanvas" xmlns:cx="http://schemas.microsoft.com/office/drawing/2014/chartex" xmlns:cx1="http://schemas.microsoft.com/office/drawing/2015/9/8/chartex" xmlns:cx2="http://schemas.microsoft.com/office/drawing/2015/10/21/chartex" xmlns:cx3="http://schemas.microsoft.com/office/drawing/2016/5/9/chartex" xmlns:cx4="http://schemas.microsoft.com/office/drawing/2016/5/10/chartex" xmlns:cx5="http://schemas.microsoft.com/office/drawing/2016/5/11/chartex" xmlns:cx6="http://schemas.microsoft.com/office/drawing/2016/5/12/chartex" xmlns:cx7="http://schemas.microsoft.com/office/drawing/2016/5/13/chartex" xmlns:cx8="http://schemas.microsoft.com/office/drawing/2016/5/14/chartex" xmlns:mc="http://schemas.openxmlformats.org/markup-compatibility/2006" xmlns:aink="http://schemas.microsoft.com/office/drawing/2016/ink" xmlns:am3d="http://schemas.microsoft.com/office/drawing/2017/model3d" xmlns:o="urn:schemas-microsoft-com:office:office" xmlns:oel="http://schemas.microsoft.com/office/2019/extlst" xmlns:r="http://schemas.openxmlformats.org/officeDocument/2006/relationships" xmlns:m="http://schemas.openxmlformats.org/officeDocument/2006/math" xmlns:v="urn:schemas-microsoft-com:vml" xmlns:wp14="http://schemas.microsoft.com/office/word/2010/wordprocessingDrawing" xmlns:wp="http://schemas.openxmlformats.org/drawingml/2006/wordprocessingDrawing" xmlns:w10="urn:schemas-microsoft-com:office:word" xmlns:w="http://schemas.openxmlformats.org/wordprocessingml/2006/main" xmlns:w14="http://schemas.microsoft.com/office/word/2010/wordml" xmlns:w15="http://schemas.microsoft.com/office/word/2012/wordml" xmlns:w16cex="http://schemas.microsoft.com/office/word/2018/wordml/cex" xmlns:w16cid="http://schemas.microsoft.com/office/word/2016/wordml/cid" xmlns:w16="http://schemas.microsoft.com/office/word/2018/wordml" xmlns:w16sdtdh="http://schemas.microsoft.com/office/word/2020/wordml/sdtdatahash" xmlns:w16se="http://schemas.microsoft.com/office/word/2015/wordml/symex" xmlns:wpg="http://schemas.microsoft.com/office/word/2010/wordprocessingGroup" xmlns:wpi="http://schemas.microsoft.com/office/word/2010/wordprocessingInk" xmlns:wne="http://schemas.microsoft.com/office/word/2006/wordml" xmlns:wps="http://schemas.microsoft.com/office/word/2010/wordprocessingShape" mc:Ignorable="w14 w15 w16se w16cid w16 w16cex w16sdtdh wp14">
+<w:numbering xmlns:wpc="http://schemas.microsoft.com/office/word/2010/wordprocessingCanvas" xmlns:cx="http://schemas.microsoft.com/office/drawing/2014/chartex" xmlns:cx1="http://schemas.microsoft.com/office/drawing/2015/9/8/chartex" xmlns:cx2="http://schemas.microsoft.com/office/drawing/2015/10/21/chartex" xmlns:cx3="http://schemas.microsoft.com/office/drawing/2016/5/9/chartex" xmlns:cx4="http://schemas.microsoft.com/office/drawing/2016/5/10/chartex" xmlns:cx5="http://schemas.microsoft.com/office/drawing/2016/5/11/chartex" xmlns:cx6="http://schemas.microsoft.com/office/drawing/2016/5/12/chartex" xmlns:cx7="http://schemas.microsoft.com/office/drawing/2016/5/13/chartex" xmlns:cx8="http://schemas.microsoft.com/office/drawing/2016/5/14/chartex" xmlns:mc="http://schemas.openxmlformats.org/markup-compatibility/2006" xmlns:aink="http://schemas.microsoft.com/office/drawing/2016/ink" xmlns:am3d="http://schemas.microsoft.com/office/drawing/2017/model3d" xmlns:o="urn:schemas-microsoft-com:office:office" xmlns:oel="http://schemas.microsoft.com/office/2019/extlst" xmlns:r="http://schemas.openxmlformats.org/officeDocument/2006/relationships" xmlns:m="http://schemas.openxmlformats.org/officeDocument/2006/math" xmlns:v="urn:schemas-microsoft-com:vml" xmlns:wp14="http://schemas.microsoft.com/office/word/2010/wordprocessingDrawing" xmlns:wp="http://schemas.openxmlformats.org/drawingml/2006/wordprocessingDrawing" xmlns:w10="urn:schemas-microsoft-com:office:word" xmlns:w="http://schemas.openxmlformats.org/wordprocessingml/2006/main" xmlns:w14="http://schemas.microsoft.com/office/word/2010/wordml" xmlns:w15="http://schemas.microsoft.com/office/word/2012/wordml" xmlns:w16cex="http://schemas.microsoft.com/office/word/2018/wordml/cex" xmlns:w16cid="http://schemas.microsoft.com/office/word/2016/wordml/cid" xmlns:w16="http://schemas.microsoft.com/office/word/2018/wordml" xmlns:w16du="http://schemas.microsoft.com/office/word/2023/wordml/word16du" xmlns:w16sdtdh="http://schemas.microsoft.com/office/word/2020/wordml/sdtdatahash" xmlns:w16se="http://schemas.microsoft.com/office/word/2015/wordml/symex" xmlns:wpg="http://schemas.microsoft.com/office/word/2010/wordprocessingGroup" xmlns:wpi="http://schemas.microsoft.com/office/word/2010/wordprocessingInk" xmlns:wne="http://schemas.microsoft.com/office/word/2006/wordml" xmlns:wps="http://schemas.microsoft.com/office/word/2010/wordprocessingShape" mc:Ignorable="w14 w15 w16se w16cid w16 w16cex w16sdtdh w16du wp14">
   <w:abstractNum w:abstractNumId="0" w15:restartNumberingAfterBreak="0">
     <w:nsid w:val="03657106"/>
     <w:multiLevelType w:val="hybridMultilevel"/>
@@ -7039,7 +7305,7 @@
 </file>
 
 <file path=word/styles.xml><?xml version="1.0" encoding="utf-8"?>
-<w:styles xmlns:mc="http://schemas.openxmlformats.org/markup-compatibility/2006" xmlns:r="http://schemas.openxmlformats.org/officeDocument/2006/relationships" xmlns:w="http://schemas.openxmlformats.org/wordprocessingml/2006/main" xmlns:w14="http://schemas.microsoft.com/office/word/2010/wordml" xmlns:w15="http://schemas.microsoft.com/office/word/2012/wordml" xmlns:w16cex="http://schemas.microsoft.com/office/word/2018/wordml/cex" xmlns:w16cid="http://schemas.microsoft.com/office/word/2016/wordml/cid" xmlns:w16="http://schemas.microsoft.com/office/word/2018/wordml" xmlns:w16sdtdh="http://schemas.microsoft.com/office/word/2020/wordml/sdtdatahash" xmlns:w16se="http://schemas.microsoft.com/office/word/2015/wordml/symex" mc:Ignorable="w14 w15 w16se w16cid w16 w16cex w16sdtdh">
+<w:styles xmlns:mc="http://schemas.openxmlformats.org/markup-compatibility/2006" xmlns:r="http://schemas.openxmlformats.org/officeDocument/2006/relationships" xmlns:w="http://schemas.openxmlformats.org/wordprocessingml/2006/main" xmlns:w14="http://schemas.microsoft.com/office/word/2010/wordml" xmlns:w15="http://schemas.microsoft.com/office/word/2012/wordml" xmlns:w16cex="http://schemas.microsoft.com/office/word/2018/wordml/cex" xmlns:w16cid="http://schemas.microsoft.com/office/word/2016/wordml/cid" xmlns:w16="http://schemas.microsoft.com/office/word/2018/wordml" xmlns:w16du="http://schemas.microsoft.com/office/word/2023/wordml/word16du" xmlns:w16sdtdh="http://schemas.microsoft.com/office/word/2020/wordml/sdtdatahash" xmlns:w16se="http://schemas.microsoft.com/office/word/2015/wordml/symex" mc:Ignorable="w14 w15 w16se w16cid w16 w16cex w16sdtdh w16du">
   <w:docDefaults>
     <w:rPrDefault>
       <w:rPr>

</xml_diff>

<commit_message>
10/16/24 156PM from laptop
</commit_message>
<xml_diff>
--- a/2024/Fall 2024/TFES Lab/Refrigeration/RefrigerationLab_ME4650_Template.docx
+++ b/2024/Fall 2024/TFES Lab/Refrigeration/RefrigerationLab_ME4650_Template.docx
@@ -1338,7 +1338,7 @@
         <mc:AlternateContent>
           <mc:Choice Requires="wps">
             <w:drawing>
-              <wp:anchor distT="0" distB="0" distL="114300" distR="114300" simplePos="0" relativeHeight="251677696" behindDoc="0" locked="0" layoutInCell="1" allowOverlap="1" wp14:anchorId="18133026" wp14:editId="1A0B7330">
+              <wp:anchor distT="0" distB="0" distL="114300" distR="114300" simplePos="0" relativeHeight="251677696" behindDoc="0" locked="0" layoutInCell="1" allowOverlap="1" wp14:anchorId="18133026" wp14:editId="4FD3EC91">
                 <wp:simplePos x="0" y="0"/>
                 <wp:positionH relativeFrom="column">
                   <wp:posOffset>0</wp:posOffset>
@@ -1415,7 +1415,19 @@
                                 <w:sz w:val="20"/>
                                 <w:szCs w:val="20"/>
                               </w:rPr>
-                              <w:t>[insert caption here]</w:t>
+                              <w:t xml:space="preserve">Coefficient of performance on the y-axis versus refrigerant mass flow rate in kilograms per second on the x-axis. </w:t>
+                            </w:r>
+                            <w:r>
+                              <w:rPr>
+                                <w:rFonts w:eastAsia="+mn-ea"/>
+                                <w:i w:val="0"/>
+                                <w:iCs w:val="0"/>
+                                <w:color w:val="000000" w:themeColor="text1"/>
+                                <w:kern w:val="24"/>
+                                <w:sz w:val="20"/>
+                                <w:szCs w:val="20"/>
+                              </w:rPr>
+                              <w:t xml:space="preserve"> </w:t>
                             </w:r>
                           </w:p>
                         </w:txbxContent>
@@ -1480,7 +1492,19 @@
                           <w:sz w:val="20"/>
                           <w:szCs w:val="20"/>
                         </w:rPr>
-                        <w:t>[insert caption here]</w:t>
+                        <w:t xml:space="preserve">Coefficient of performance on the y-axis versus refrigerant mass flow rate in kilograms per second on the x-axis. </w:t>
+                      </w:r>
+                      <w:r>
+                        <w:rPr>
+                          <w:rFonts w:eastAsia="+mn-ea"/>
+                          <w:i w:val="0"/>
+                          <w:iCs w:val="0"/>
+                          <w:color w:val="000000" w:themeColor="text1"/>
+                          <w:kern w:val="24"/>
+                          <w:sz w:val="20"/>
+                          <w:szCs w:val="20"/>
+                        </w:rPr>
+                        <w:t xml:space="preserve"> </w:t>
                       </w:r>
                     </w:p>
                   </w:txbxContent>
@@ -1498,7 +1522,7 @@
         <mc:AlternateContent>
           <mc:Choice Requires="wps">
             <w:drawing>
-              <wp:anchor distT="0" distB="0" distL="114300" distR="114300" simplePos="0" relativeHeight="251672576" behindDoc="0" locked="0" layoutInCell="1" allowOverlap="1" wp14:anchorId="715E1AEA" wp14:editId="4EBC6DC9">
+              <wp:anchor distT="0" distB="0" distL="114300" distR="114300" simplePos="0" relativeHeight="251672576" behindDoc="0" locked="0" layoutInCell="1" allowOverlap="1" wp14:anchorId="715E1AEA" wp14:editId="6E256BEF">
                 <wp:simplePos x="0" y="0"/>
                 <wp:positionH relativeFrom="column">
                   <wp:posOffset>0</wp:posOffset>
@@ -1543,6 +1567,47 @@
                                 <w:color w:val="FF0000"/>
                               </w:rPr>
                             </w:pPr>
+                            <w:r>
+                              <w:rPr>
+                                <w:noProof/>
+                                <w:color w:val="FF0000"/>
+                              </w:rPr>
+                              <w:drawing>
+                                <wp:inline distT="0" distB="0" distL="0" distR="0" wp14:anchorId="7919C60A" wp14:editId="16D6D19D">
+                                  <wp:extent cx="5955665" cy="2940685"/>
+                                  <wp:effectExtent l="0" t="0" r="6985" b="0"/>
+                                  <wp:docPr id="1903905314" name="Picture 15" descr="A white background with black text&#10;&#10;Description automatically generated"/>
+                                  <wp:cNvGraphicFramePr>
+                                    <a:graphicFrameLocks xmlns:a="http://schemas.openxmlformats.org/drawingml/2006/main" noChangeAspect="1"/>
+                                  </wp:cNvGraphicFramePr>
+                                  <a:graphic xmlns:a="http://schemas.openxmlformats.org/drawingml/2006/main">
+                                    <a:graphicData uri="http://schemas.openxmlformats.org/drawingml/2006/picture">
+                                      <pic:pic xmlns:pic="http://schemas.openxmlformats.org/drawingml/2006/picture">
+                                        <pic:nvPicPr>
+                                          <pic:cNvPr id="1903905314" name="Picture 15" descr="A white background with black text&#10;&#10;Description automatically generated"/>
+                                          <pic:cNvPicPr/>
+                                        </pic:nvPicPr>
+                                        <pic:blipFill>
+                                          <a:blip r:embed="rId9"/>
+                                          <a:stretch>
+                                            <a:fillRect/>
+                                          </a:stretch>
+                                        </pic:blipFill>
+                                        <pic:spPr>
+                                          <a:xfrm>
+                                            <a:off x="0" y="0"/>
+                                            <a:ext cx="5955665" cy="2940685"/>
+                                          </a:xfrm>
+                                          <a:prstGeom prst="rect">
+                                            <a:avLst/>
+                                          </a:prstGeom>
+                                        </pic:spPr>
+                                      </pic:pic>
+                                    </a:graphicData>
+                                  </a:graphic>
+                                </wp:inline>
+                              </w:drawing>
+                            </w:r>
                           </w:p>
                         </w:txbxContent>
                       </wps:txbx>
@@ -1573,6 +1638,47 @@
                           <w:color w:val="FF0000"/>
                         </w:rPr>
                       </w:pPr>
+                      <w:r>
+                        <w:rPr>
+                          <w:noProof/>
+                          <w:color w:val="FF0000"/>
+                        </w:rPr>
+                        <w:drawing>
+                          <wp:inline distT="0" distB="0" distL="0" distR="0" wp14:anchorId="7919C60A" wp14:editId="16D6D19D">
+                            <wp:extent cx="5955665" cy="2940685"/>
+                            <wp:effectExtent l="0" t="0" r="6985" b="0"/>
+                            <wp:docPr id="1903905314" name="Picture 15" descr="A white background with black text&#10;&#10;Description automatically generated"/>
+                            <wp:cNvGraphicFramePr>
+                              <a:graphicFrameLocks xmlns:a="http://schemas.openxmlformats.org/drawingml/2006/main" noChangeAspect="1"/>
+                            </wp:cNvGraphicFramePr>
+                            <a:graphic xmlns:a="http://schemas.openxmlformats.org/drawingml/2006/main">
+                              <a:graphicData uri="http://schemas.openxmlformats.org/drawingml/2006/picture">
+                                <pic:pic xmlns:pic="http://schemas.openxmlformats.org/drawingml/2006/picture">
+                                  <pic:nvPicPr>
+                                    <pic:cNvPr id="1903905314" name="Picture 15" descr="A white background with black text&#10;&#10;Description automatically generated"/>
+                                    <pic:cNvPicPr/>
+                                  </pic:nvPicPr>
+                                  <pic:blipFill>
+                                    <a:blip r:embed="rId9"/>
+                                    <a:stretch>
+                                      <a:fillRect/>
+                                    </a:stretch>
+                                  </pic:blipFill>
+                                  <pic:spPr>
+                                    <a:xfrm>
+                                      <a:off x="0" y="0"/>
+                                      <a:ext cx="5955665" cy="2940685"/>
+                                    </a:xfrm>
+                                    <a:prstGeom prst="rect">
+                                      <a:avLst/>
+                                    </a:prstGeom>
+                                  </pic:spPr>
+                                </pic:pic>
+                              </a:graphicData>
+                            </a:graphic>
+                          </wp:inline>
+                        </w:drawing>
+                      </w:r>
                     </w:p>
                   </w:txbxContent>
                 </v:textbox>
@@ -1665,7 +1771,19 @@
                                 <w:sz w:val="20"/>
                                 <w:szCs w:val="20"/>
                               </w:rPr>
-                              <w:t>[insert caption here]</w:t>
+                              <w:t xml:space="preserve">Total power in watts and isentropic efficiency in percentage on the y-axes versus refrigerant mass flow rate in kilograms per second on the x-axis. </w:t>
+                            </w:r>
+                            <w:r>
+                              <w:rPr>
+                                <w:rFonts w:eastAsia="+mn-ea"/>
+                                <w:i w:val="0"/>
+                                <w:iCs w:val="0"/>
+                                <w:color w:val="000000" w:themeColor="text1"/>
+                                <w:kern w:val="24"/>
+                                <w:sz w:val="20"/>
+                                <w:szCs w:val="20"/>
+                              </w:rPr>
+                              <w:t xml:space="preserve">The left y-axis and the blue hexagrams represent the isentropic efficiency of the refrigerant cycle. The right y-axis and the orange squares represent the total power of the refrigerant cycle. </w:t>
                             </w:r>
                           </w:p>
                         </w:txbxContent>
@@ -1730,7 +1848,19 @@
                           <w:sz w:val="20"/>
                           <w:szCs w:val="20"/>
                         </w:rPr>
-                        <w:t>[insert caption here]</w:t>
+                        <w:t xml:space="preserve">Total power in watts and isentropic efficiency in percentage on the y-axes versus refrigerant mass flow rate in kilograms per second on the x-axis. </w:t>
+                      </w:r>
+                      <w:r>
+                        <w:rPr>
+                          <w:rFonts w:eastAsia="+mn-ea"/>
+                          <w:i w:val="0"/>
+                          <w:iCs w:val="0"/>
+                          <w:color w:val="000000" w:themeColor="text1"/>
+                          <w:kern w:val="24"/>
+                          <w:sz w:val="20"/>
+                          <w:szCs w:val="20"/>
+                        </w:rPr>
+                        <w:t xml:space="preserve">The left y-axis and the blue hexagrams represent the isentropic efficiency of the refrigerant cycle. The right y-axis and the orange squares represent the total power of the refrigerant cycle. </w:t>
                       </w:r>
                     </w:p>
                   </w:txbxContent>
@@ -1748,7 +1878,7 @@
         <mc:AlternateContent>
           <mc:Choice Requires="wps">
             <w:drawing>
-              <wp:anchor distT="0" distB="0" distL="114300" distR="114300" simplePos="0" relativeHeight="251673600" behindDoc="0" locked="0" layoutInCell="1" allowOverlap="1" wp14:anchorId="7BCD1256" wp14:editId="21C08EC5">
+              <wp:anchor distT="0" distB="0" distL="114300" distR="114300" simplePos="0" relativeHeight="251673600" behindDoc="0" locked="0" layoutInCell="1" allowOverlap="1" wp14:anchorId="7BCD1256" wp14:editId="7421590F">
                 <wp:simplePos x="0" y="0"/>
                 <wp:positionH relativeFrom="column">
                   <wp:posOffset>41275</wp:posOffset>
@@ -1793,6 +1923,47 @@
                                 <w:color w:val="FF0000"/>
                               </w:rPr>
                             </w:pPr>
+                            <w:r>
+                              <w:rPr>
+                                <w:noProof/>
+                                <w:color w:val="FF0000"/>
+                              </w:rPr>
+                              <w:drawing>
+                                <wp:inline distT="0" distB="0" distL="0" distR="0" wp14:anchorId="06938673" wp14:editId="6E1D1EA1">
+                                  <wp:extent cx="5955665" cy="2940685"/>
+                                  <wp:effectExtent l="0" t="0" r="6985" b="0"/>
+                                  <wp:docPr id="1846157768" name="Picture 17" descr="A white background with black text&#10;&#10;Description automatically generated"/>
+                                  <wp:cNvGraphicFramePr>
+                                    <a:graphicFrameLocks xmlns:a="http://schemas.openxmlformats.org/drawingml/2006/main" noChangeAspect="1"/>
+                                  </wp:cNvGraphicFramePr>
+                                  <a:graphic xmlns:a="http://schemas.openxmlformats.org/drawingml/2006/main">
+                                    <a:graphicData uri="http://schemas.openxmlformats.org/drawingml/2006/picture">
+                                      <pic:pic xmlns:pic="http://schemas.openxmlformats.org/drawingml/2006/picture">
+                                        <pic:nvPicPr>
+                                          <pic:cNvPr id="1846157768" name="Picture 17" descr="A white background with black text&#10;&#10;Description automatically generated"/>
+                                          <pic:cNvPicPr/>
+                                        </pic:nvPicPr>
+                                        <pic:blipFill>
+                                          <a:blip r:embed="rId10"/>
+                                          <a:stretch>
+                                            <a:fillRect/>
+                                          </a:stretch>
+                                        </pic:blipFill>
+                                        <pic:spPr>
+                                          <a:xfrm>
+                                            <a:off x="0" y="0"/>
+                                            <a:ext cx="5955665" cy="2940685"/>
+                                          </a:xfrm>
+                                          <a:prstGeom prst="rect">
+                                            <a:avLst/>
+                                          </a:prstGeom>
+                                        </pic:spPr>
+                                      </pic:pic>
+                                    </a:graphicData>
+                                  </a:graphic>
+                                </wp:inline>
+                              </w:drawing>
+                            </w:r>
                           </w:p>
                         </w:txbxContent>
                       </wps:txbx>
@@ -1823,6 +1994,47 @@
                           <w:color w:val="FF0000"/>
                         </w:rPr>
                       </w:pPr>
+                      <w:r>
+                        <w:rPr>
+                          <w:noProof/>
+                          <w:color w:val="FF0000"/>
+                        </w:rPr>
+                        <w:drawing>
+                          <wp:inline distT="0" distB="0" distL="0" distR="0" wp14:anchorId="06938673" wp14:editId="6E1D1EA1">
+                            <wp:extent cx="5955665" cy="2940685"/>
+                            <wp:effectExtent l="0" t="0" r="6985" b="0"/>
+                            <wp:docPr id="1846157768" name="Picture 17" descr="A white background with black text&#10;&#10;Description automatically generated"/>
+                            <wp:cNvGraphicFramePr>
+                              <a:graphicFrameLocks xmlns:a="http://schemas.openxmlformats.org/drawingml/2006/main" noChangeAspect="1"/>
+                            </wp:cNvGraphicFramePr>
+                            <a:graphic xmlns:a="http://schemas.openxmlformats.org/drawingml/2006/main">
+                              <a:graphicData uri="http://schemas.openxmlformats.org/drawingml/2006/picture">
+                                <pic:pic xmlns:pic="http://schemas.openxmlformats.org/drawingml/2006/picture">
+                                  <pic:nvPicPr>
+                                    <pic:cNvPr id="1846157768" name="Picture 17" descr="A white background with black text&#10;&#10;Description automatically generated"/>
+                                    <pic:cNvPicPr/>
+                                  </pic:nvPicPr>
+                                  <pic:blipFill>
+                                    <a:blip r:embed="rId10"/>
+                                    <a:stretch>
+                                      <a:fillRect/>
+                                    </a:stretch>
+                                  </pic:blipFill>
+                                  <pic:spPr>
+                                    <a:xfrm>
+                                      <a:off x="0" y="0"/>
+                                      <a:ext cx="5955665" cy="2940685"/>
+                                    </a:xfrm>
+                                    <a:prstGeom prst="rect">
+                                      <a:avLst/>
+                                    </a:prstGeom>
+                                  </pic:spPr>
+                                </pic:pic>
+                              </a:graphicData>
+                            </a:graphic>
+                          </wp:inline>
+                        </w:drawing>
+                      </w:r>
                     </w:p>
                   </w:txbxContent>
                 </v:textbox>
@@ -2226,7 +2438,7 @@
                                           <pic:cNvPicPr/>
                                         </pic:nvPicPr>
                                         <pic:blipFill>
-                                          <a:blip r:embed="rId9"/>
+                                          <a:blip r:embed="rId11"/>
                                           <a:stretch>
                                             <a:fillRect/>
                                           </a:stretch>
@@ -2297,7 +2509,7 @@
                                     <pic:cNvPicPr/>
                                   </pic:nvPicPr>
                                   <pic:blipFill>
-                                    <a:blip r:embed="rId9"/>
+                                    <a:blip r:embed="rId11"/>
                                     <a:stretch>
                                       <a:fillRect/>
                                     </a:stretch>
@@ -2657,7 +2869,7 @@
                         <w:txbxContent>
                           <w:p>
                             <w:r>
-                              <w:t>[insert your response here]</w:t>
+                              <w:t xml:space="preserve">The ideal cycle as depicted in figure 2 follows the same general process path and state location as the actual cycle as depicted in figure 1e shown above. A major difference between the two are the slight differences in state locations. In the actual cycle, the first state is in the superheated vapor region and the third state is in the subcooled liquid region. In the ideal cycle, the first state is on the saturated vapor line and the third state is on the saturated liquid line. Another major difference between the ideal cycle and the actual cycle is the existence of the fifth state in the actual cycle. This is because the ideal cycle does not assume a pressure loss in the tubing hardware. </w:t>
                             </w:r>
                           </w:p>
                         </w:txbxContent>
@@ -2684,7 +2896,7 @@
                   <w:txbxContent>
                     <w:p>
                       <w:r>
-                        <w:t>[insert your response here]</w:t>
+                        <w:t xml:space="preserve">The ideal cycle as depicted in figure 2 follows the same general process path and state location as the actual cycle as depicted in figure 1e shown above. A major difference between the two are the slight differences in state locations. In the actual cycle, the first state is in the superheated vapor region and the third state is in the subcooled liquid region. In the ideal cycle, the first state is on the saturated vapor line and the third state is on the saturated liquid line. Another major difference between the ideal cycle and the actual cycle is the existence of the fifth state in the actual cycle. This is because the ideal cycle does not assume a pressure loss in the tubing hardware. </w:t>
                       </w:r>
                     </w:p>
                   </w:txbxContent>
@@ -2785,7 +2997,18 @@
                         <w:txbxContent>
                           <w:p>
                             <w:r>
-                              <w:t>[insert your response here]</w:t>
+                              <w:t xml:space="preserve">Based on the results and my engineering judgment of the refrigeration cycle, the refrigerator should be run at a flow rate of </w:t>
+                            </w:r>
+                            <w:r>
+                              <w:t xml:space="preserve">0.15 </w:t>
+                            </w:r>
+                            <w:proofErr w:type="spellStart"/>
+                            <w:r>
+                              <w:t>gpm</w:t>
+                            </w:r>
+                            <w:proofErr w:type="spellEnd"/>
+                            <w:r>
+                              <w:t xml:space="preserve">. At this flow rate, the refrigerator coefficient of performance is at its maximum. This flow rate also creates the best isentropic efficiency in the refrigeration cycle. </w:t>
                             </w:r>
                           </w:p>
                         </w:txbxContent>
@@ -2809,7 +3032,18 @@
                   <w:txbxContent>
                     <w:p>
                       <w:r>
-                        <w:t>[insert your response here]</w:t>
+                        <w:t xml:space="preserve">Based on the results and my engineering judgment of the refrigeration cycle, the refrigerator should be run at a flow rate of </w:t>
+                      </w:r>
+                      <w:r>
+                        <w:t xml:space="preserve">0.15 </w:t>
+                      </w:r>
+                      <w:proofErr w:type="spellStart"/>
+                      <w:r>
+                        <w:t>gpm</w:t>
+                      </w:r>
+                      <w:proofErr w:type="spellEnd"/>
+                      <w:r>
+                        <w:t xml:space="preserve">. At this flow rate, the refrigerator coefficient of performance is at its maximum. This flow rate also creates the best isentropic efficiency in the refrigeration cycle. </w:t>
                       </w:r>
                     </w:p>
                   </w:txbxContent>
@@ -2904,7 +3138,61 @@
                         <w:txbxContent>
                           <w:p>
                             <w:r>
-                              <w:t>[insert your response here]</w:t>
+                              <w:t xml:space="preserve">A flash chamber added before the evaporator can improve the coefficient of performance of a vapor-compression refrigeration system. A flash chamber before the evaporator processes </w:t>
+                            </w:r>
+                            <w:proofErr w:type="spellStart"/>
+                            <w:r>
+                              <w:t>unwated</w:t>
+                            </w:r>
+                            <w:proofErr w:type="spellEnd"/>
+                            <w:r>
+                              <w:t xml:space="preserve"> vapor that are generated by the expansion valve. These unwanted vapors are not </w:t>
+                            </w:r>
+                            <w:proofErr w:type="spellStart"/>
+                            <w:r>
+                              <w:t>condusive</w:t>
+                            </w:r>
+                            <w:proofErr w:type="spellEnd"/>
+                            <w:r>
+                              <w:t xml:space="preserve"> to </w:t>
+                            </w:r>
+                            <w:proofErr w:type="spellStart"/>
+                            <w:r>
+                              <w:t>aborbing</w:t>
+                            </w:r>
+                            <w:proofErr w:type="spellEnd"/>
+                            <w:r>
+                              <w:t xml:space="preserve"> latent heat. This effects the coefficient of performance equation </w:t>
+                            </w:r>
+                            <w:r>
+                              <w:t xml:space="preserve">by effecting the </w:t>
+                            </w:r>
+                            <w:proofErr w:type="spellStart"/>
+                            <w:r>
+                              <w:t>qL</w:t>
+                            </w:r>
+                            <w:proofErr w:type="spellEnd"/>
+                            <w:r>
+                              <w:t xml:space="preserve"> term. With less unwanted vapors from the flash chamber, refrigerant entering the evaporator can absorb more heat per unit mass increasing </w:t>
+                            </w:r>
+                            <w:proofErr w:type="spellStart"/>
+                            <w:r>
+                              <w:t>qL.</w:t>
+                            </w:r>
+                            <w:proofErr w:type="spellEnd"/>
+                            <w:r>
+                              <w:t xml:space="preserve"> This in turn increases the coefficient of performance. </w:t>
+                            </w:r>
+                          </w:p>
+                          <w:p/>
+                          <w:p>
+                            <w:r>
+                              <w:t>Reference:</w:t>
+                            </w:r>
+                          </w:p>
+                          <w:p>
+                            <w:r>
+                              <w:t>https://allaboutrefrigeration.blogspot.com/2019/01/methods-for-improvement-in-vapour.html</w:t>
                             </w:r>
                           </w:p>
                         </w:txbxContent>
@@ -2931,7 +3219,61 @@
                   <w:txbxContent>
                     <w:p>
                       <w:r>
-                        <w:t>[insert your response here]</w:t>
+                        <w:t xml:space="preserve">A flash chamber added before the evaporator can improve the coefficient of performance of a vapor-compression refrigeration system. A flash chamber before the evaporator processes </w:t>
+                      </w:r>
+                      <w:proofErr w:type="spellStart"/>
+                      <w:r>
+                        <w:t>unwated</w:t>
+                      </w:r>
+                      <w:proofErr w:type="spellEnd"/>
+                      <w:r>
+                        <w:t xml:space="preserve"> vapor that are generated by the expansion valve. These unwanted vapors are not </w:t>
+                      </w:r>
+                      <w:proofErr w:type="spellStart"/>
+                      <w:r>
+                        <w:t>condusive</w:t>
+                      </w:r>
+                      <w:proofErr w:type="spellEnd"/>
+                      <w:r>
+                        <w:t xml:space="preserve"> to </w:t>
+                      </w:r>
+                      <w:proofErr w:type="spellStart"/>
+                      <w:r>
+                        <w:t>aborbing</w:t>
+                      </w:r>
+                      <w:proofErr w:type="spellEnd"/>
+                      <w:r>
+                        <w:t xml:space="preserve"> latent heat. This effects the coefficient of performance equation </w:t>
+                      </w:r>
+                      <w:r>
+                        <w:t xml:space="preserve">by effecting the </w:t>
+                      </w:r>
+                      <w:proofErr w:type="spellStart"/>
+                      <w:r>
+                        <w:t>qL</w:t>
+                      </w:r>
+                      <w:proofErr w:type="spellEnd"/>
+                      <w:r>
+                        <w:t xml:space="preserve"> term. With less unwanted vapors from the flash chamber, refrigerant entering the evaporator can absorb more heat per unit mass increasing </w:t>
+                      </w:r>
+                      <w:proofErr w:type="spellStart"/>
+                      <w:r>
+                        <w:t>qL.</w:t>
+                      </w:r>
+                      <w:proofErr w:type="spellEnd"/>
+                      <w:r>
+                        <w:t xml:space="preserve"> This in turn increases the coefficient of performance. </w:t>
+                      </w:r>
+                    </w:p>
+                    <w:p/>
+                    <w:p>
+                      <w:r>
+                        <w:t>Reference:</w:t>
+                      </w:r>
+                    </w:p>
+                    <w:p>
+                      <w:r>
+                        <w:t>https://allaboutrefrigeration.blogspot.com/2019/01/methods-for-improvement-in-vapour.html</w:t>
                       </w:r>
                     </w:p>
                   </w:txbxContent>
@@ -3149,9 +3491,9 @@
       </w:pPr>
     </w:p>
     <w:sectPr>
-      <w:headerReference w:type="default" r:id="rId10"/>
-      <w:footerReference w:type="even" r:id="rId11"/>
-      <w:footerReference w:type="default" r:id="rId12"/>
+      <w:headerReference w:type="default" r:id="rId12"/>
+      <w:footerReference w:type="even" r:id="rId13"/>
+      <w:footerReference w:type="default" r:id="rId14"/>
       <w:pgSz w:w="12240" w:h="15840"/>
       <w:pgMar w:top="1080" w:right="1440" w:bottom="1080" w:left="1440" w:header="720" w:footer="720" w:gutter="0"/>
       <w:cols w:space="720"/>

</xml_diff>